<commit_message>
laatste erd versie toegevoegt aan het technisch ontwerp
</commit_message>
<xml_diff>
--- a/documentatie_And_sql/documentatie/technisch ontwerp.docx
+++ b/documentatie_And_sql/documentatie/technisch ontwerp.docx
@@ -1,6 +1,6 @@
 
 <file path=word/document.xml><?xml version="1.0" encoding="utf-8"?>
-<w:document xmlns:wpc="http://schemas.microsoft.com/office/word/2010/wordprocessingCanvas" xmlns:cx="http://schemas.microsoft.com/office/drawing/2014/chartex" xmlns:cx1="http://schemas.microsoft.com/office/drawing/2015/9/8/chartex" xmlns:cx2="http://schemas.microsoft.com/office/drawing/2015/10/21/chartex" xmlns:cx3="http://schemas.microsoft.com/office/drawing/2016/5/9/chartex" xmlns:cx4="http://schemas.microsoft.com/office/drawing/2016/5/10/chartex" xmlns:cx5="http://schemas.microsoft.com/office/drawing/2016/5/11/chartex" xmlns:cx6="http://schemas.microsoft.com/office/drawing/2016/5/12/chartex" xmlns:cx7="http://schemas.microsoft.com/office/drawing/2016/5/13/chartex" xmlns:cx8="http://schemas.microsoft.com/office/drawing/2016/5/14/chartex" xmlns:mc="http://schemas.openxmlformats.org/markup-compatibility/2006" xmlns:aink="http://schemas.microsoft.com/office/drawing/2016/ink" xmlns:am3d="http://schemas.microsoft.com/office/drawing/2017/model3d" xmlns:o="urn:schemas-microsoft-com:office:office" xmlns:r="http://schemas.openxmlformats.org/officeDocument/2006/relationships" xmlns:m="http://schemas.openxmlformats.org/officeDocument/2006/math" xmlns:v="urn:schemas-microsoft-com:vml" xmlns:wp14="http://schemas.microsoft.com/office/word/2010/wordprocessingDrawing" xmlns:wp="http://schemas.openxmlformats.org/drawingml/2006/wordprocessingDrawing" xmlns:w10="urn:schemas-microsoft-com:office:word" xmlns:w="http://schemas.openxmlformats.org/wordprocessingml/2006/main" xmlns:w14="http://schemas.microsoft.com/office/word/2010/wordml" xmlns:w15="http://schemas.microsoft.com/office/word/2012/wordml" xmlns:w16cid="http://schemas.microsoft.com/office/word/2016/wordml/cid" xmlns:w16se="http://schemas.microsoft.com/office/word/2015/wordml/symex" xmlns:wpg="http://schemas.microsoft.com/office/word/2010/wordprocessingGroup" xmlns:wpi="http://schemas.microsoft.com/office/word/2010/wordprocessingInk" xmlns:wne="http://schemas.microsoft.com/office/word/2006/wordml" xmlns:wps="http://schemas.microsoft.com/office/word/2010/wordprocessingShape" mc:Ignorable="w14 w15 w16se w16cid wp14">
+<w:document xmlns:wpc="http://schemas.microsoft.com/office/word/2010/wordprocessingCanvas" xmlns:cx="http://schemas.microsoft.com/office/drawing/2014/chartex" xmlns:mc="http://schemas.openxmlformats.org/markup-compatibility/2006" xmlns:o="urn:schemas-microsoft-com:office:office" xmlns:r="http://schemas.openxmlformats.org/officeDocument/2006/relationships" xmlns:m="http://schemas.openxmlformats.org/officeDocument/2006/math" xmlns:v="urn:schemas-microsoft-com:vml" xmlns:wp14="http://schemas.microsoft.com/office/word/2010/wordprocessingDrawing" xmlns:wp="http://schemas.openxmlformats.org/drawingml/2006/wordprocessingDrawing" xmlns:w10="urn:schemas-microsoft-com:office:word" xmlns:w="http://schemas.openxmlformats.org/wordprocessingml/2006/main" xmlns:w14="http://schemas.microsoft.com/office/word/2010/wordml" xmlns:w15="http://schemas.microsoft.com/office/word/2012/wordml" xmlns:w16se="http://schemas.microsoft.com/office/word/2015/wordml/symex" xmlns:wpg="http://schemas.microsoft.com/office/word/2010/wordprocessingGroup" xmlns:wpi="http://schemas.microsoft.com/office/word/2010/wordprocessingInk" xmlns:wne="http://schemas.microsoft.com/office/word/2006/wordml" xmlns:wps="http://schemas.microsoft.com/office/word/2010/wordprocessingShape" mc:Ignorable="w14 w15 w16se wp14">
   <w:body>
     <w:sdt>
       <w:sdtPr>
@@ -270,13 +270,13 @@
                   </wp:anchor>
                 </w:drawing>
               </mc:Choice>
-              <mc:Fallback>
+              <mc:Fallback xmlns:w16cid="http://schemas.microsoft.com/office/word/2016/wordml/cid" xmlns:am3d="http://schemas.microsoft.com/office/drawing/2017/model3d" xmlns:aink="http://schemas.microsoft.com/office/drawing/2016/ink" xmlns:cx8="http://schemas.microsoft.com/office/drawing/2016/5/14/chartex" xmlns:cx7="http://schemas.microsoft.com/office/drawing/2016/5/13/chartex" xmlns:cx6="http://schemas.microsoft.com/office/drawing/2016/5/12/chartex" xmlns:cx5="http://schemas.microsoft.com/office/drawing/2016/5/11/chartex" xmlns:cx4="http://schemas.microsoft.com/office/drawing/2016/5/10/chartex" xmlns:cx3="http://schemas.microsoft.com/office/drawing/2016/5/9/chartex" xmlns:cx2="http://schemas.microsoft.com/office/drawing/2015/10/21/chartex" xmlns:cx1="http://schemas.microsoft.com/office/drawing/2015/9/8/chartex">
                 <w:pict>
                   <v:shapetype w14:anchorId="4EFEF11F" id="_x0000_t202" coordsize="21600,21600" o:spt="202" path="m,l,21600r21600,l21600,xe">
                     <v:stroke joinstyle="miter"/>
                     <v:path gradientshapeok="t" o:connecttype="rect"/>
                   </v:shapetype>
-                  <v:shape id="Tekstvak 5" o:spid="_x0000_s1026" type="#_x0000_t202" alt="Tekstvak met titel en subtitel van document" style="position:absolute;margin-left:0;margin-top:258.75pt;width:414.25pt;height:166.2pt;z-index:251659264;visibility:visible;mso-wrap-style:square;mso-width-percent:850;mso-height-percent:0;mso-wrap-distance-left:9pt;mso-wrap-distance-top:0;mso-wrap-distance-right:9pt;mso-wrap-distance-bottom:0;mso-position-horizontal:absolute;mso-position-horizontal-relative:margin;mso-position-vertical:absolute;mso-position-vertical-relative:margin;mso-width-percent:850;mso-height-percent:0;mso-width-relative:margin;mso-height-relative:margin;v-text-anchor:top" o:gfxdata="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" filled="f" stroked="f" strokeweight=".5pt">
+                  <v:shape id="Tekstvak 5" o:spid="_x0000_s1026" type="#_x0000_t202" alt="Tekstvak met titel en subtitel van document" style="position:absolute;margin-left:0;margin-top:258.75pt;width:414.25pt;height:166.2pt;z-index:251659264;visibility:visible;mso-wrap-style:square;mso-width-percent:850;mso-height-percent:0;mso-wrap-distance-left:9pt;mso-wrap-distance-top:0;mso-wrap-distance-right:9pt;mso-wrap-distance-bottom:0;mso-position-horizontal:absolute;mso-position-horizontal-relative:margin;mso-position-vertical:absolute;mso-position-vertical-relative:margin;mso-width-percent:850;mso-height-percent:0;mso-width-relative:margin;mso-height-relative:margin;v-text-anchor:top" o:gfxdata="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" filled="f" stroked="f" strokeweight=".5pt">
                     <v:textbox style="mso-fit-shape-to-text:t" inset="0,0,0,0">
                       <w:txbxContent>
                         <w:p>
@@ -596,7 +596,11 @@
               </mc:Choice>
               <mc:Fallback>
                 <w:pict>
-                  <v:shape w14:anchorId="174408C6" id="Tekstvak 10" o:spid="_x0000_s1027" type="#_x0000_t202" alt="Tekstvak met contactgegevens van bedrijf" style="position:absolute;margin-left:0;margin-top:0;width:468pt;height:48.95pt;z-index:251660288;visibility:visible;mso-wrap-style:square;mso-width-percent:1000;mso-height-percent:0;mso-wrap-distance-left:9pt;mso-wrap-distance-top:0;mso-wrap-distance-right:9pt;mso-wrap-distance-bottom:0;mso-position-horizontal:left;mso-position-horizontal-relative:margin;mso-position-vertical:bottom;mso-position-vertical-relative:margin;mso-width-percent:1000;mso-height-percent:0;mso-width-relative:margin;mso-height-relative:margin;v-text-anchor:middle" o:gfxdata="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" fillcolor="#f24f4f [3204]" stroked="f" strokeweight=".5pt">
+                  <v:shapetype w14:anchorId="174408C6" id="_x0000_t202" coordsize="21600,21600" o:spt="202" path="m,l,21600r21600,l21600,xe">
+                    <v:stroke joinstyle="miter"/>
+                    <v:path gradientshapeok="t" o:connecttype="rect"/>
+                  </v:shapetype>
+                  <v:shape id="Tekstvak 10" o:spid="_x0000_s1027" type="#_x0000_t202" alt="Tekstvak met contactgegevens van bedrijf" style="position:absolute;margin-left:0;margin-top:0;width:468pt;height:48.95pt;z-index:251660288;visibility:visible;mso-wrap-style:square;mso-width-percent:1000;mso-height-percent:0;mso-wrap-distance-left:9pt;mso-wrap-distance-top:0;mso-wrap-distance-right:9pt;mso-wrap-distance-bottom:0;mso-position-horizontal:left;mso-position-horizontal-relative:margin;mso-position-vertical:bottom;mso-position-vertical-relative:margin;mso-width-percent:1000;mso-height-percent:0;mso-width-relative:margin;mso-height-relative:margin;v-text-anchor:middle" o:gfxdata="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" fillcolor="#f24f4f [3204]" stroked="f" strokeweight=".5pt">
                     <v:textbox inset="12.96pt,0,12.96pt,0">
                       <w:txbxContent>
                         <w:tbl>
@@ -1230,7 +1234,6 @@
       </w:pPr>
       <w:bookmarkStart w:id="0" w:name="_Toc467757862"/>
       <w:r>
-        <w:lastRenderedPageBreak/>
         <w:t>Voorwoord</w:t>
       </w:r>
       <w:bookmarkEnd w:id="0"/>
@@ -1266,8 +1269,41 @@
       <w:pPr>
         <w:pStyle w:val="Kop2"/>
       </w:pPr>
+      <w:proofErr w:type="spellStart"/>
       <w:r>
-        <w:t>Lijst van functionaliteiten</w:t>
+        <w:t>Erd</w:t>
+      </w:r>
+      <w:proofErr w:type="spellEnd"/>
+    </w:p>
+    <w:p>
+      <w:r>
+        <w:tab/>
+      </w:r>
+      <w:r>
+        <w:pict w14:anchorId="5088557D">
+          <v:shapetype id="_x0000_t75" coordsize="21600,21600" o:spt="75" o:preferrelative="t" path="m@4@5l@4@11@9@11@9@5xe" filled="f" stroked="f">
+            <v:stroke joinstyle="miter"/>
+            <v:formulas>
+              <v:f eqn="if lineDrawn pixelLineWidth 0"/>
+              <v:f eqn="sum @0 1 0"/>
+              <v:f eqn="sum 0 0 @1"/>
+              <v:f eqn="prod @2 1 2"/>
+              <v:f eqn="prod @3 21600 pixelWidth"/>
+              <v:f eqn="prod @3 21600 pixelHeight"/>
+              <v:f eqn="sum @0 0 1"/>
+              <v:f eqn="prod @6 1 2"/>
+              <v:f eqn="prod @7 21600 pixelWidth"/>
+              <v:f eqn="sum @8 21600 0"/>
+              <v:f eqn="prod @7 21600 pixelHeight"/>
+              <v:f eqn="sum @10 21600 0"/>
+            </v:formulas>
+            <v:path o:extrusionok="f" gradientshapeok="t" o:connecttype="rect"/>
+            <o:lock v:ext="edit" aspectratio="t"/>
+          </v:shapetype>
+          <v:shape id="_x0000_i1025" type="#_x0000_t75" style="width:450.75pt;height:565.5pt">
+            <v:imagedata r:id="rId19" o:title="erd_v6"/>
+          </v:shape>
+        </w:pict>
       </w:r>
     </w:p>
     <w:p>
@@ -1277,483 +1313,6 @@
           <w:sz w:val="24"/>
           <w:szCs w:val="24"/>
         </w:rPr>
-      </w:pPr>
-    </w:p>
-    <w:p>
-      <w:pPr>
-        <w:pStyle w:val="Geenafstand"/>
-        <w:numPr>
-          <w:ilvl w:val="0"/>
-          <w:numId w:val="5"/>
-        </w:numPr>
-        <w:rPr>
-          <w:sz w:val="24"/>
-          <w:szCs w:val="24"/>
-        </w:rPr>
-      </w:pPr>
-      <w:r>
-        <w:rPr>
-          <w:sz w:val="24"/>
-          <w:szCs w:val="24"/>
-        </w:rPr>
-        <w:t xml:space="preserve">Als bezoeker wil ik een overzicht beschikbare bioscopen kunnen zien. Zodat ik weet bij welke </w:t>
-      </w:r>
-      <w:r>
-        <w:rPr>
-          <w:sz w:val="24"/>
-          <w:szCs w:val="24"/>
-        </w:rPr>
-        <w:t>bioscopen ik kan reserveren.</w:t>
-      </w:r>
-    </w:p>
-    <w:p>
-      <w:pPr>
-        <w:pStyle w:val="Geenafstand"/>
-        <w:rPr>
-          <w:sz w:val="24"/>
-          <w:szCs w:val="24"/>
-        </w:rPr>
-      </w:pPr>
-    </w:p>
-    <w:p>
-      <w:pPr>
-        <w:pStyle w:val="Geenafstand"/>
-        <w:rPr>
-          <w:sz w:val="24"/>
-          <w:szCs w:val="24"/>
-        </w:rPr>
-      </w:pPr>
-      <w:r>
-        <w:rPr>
-          <w:sz w:val="24"/>
-          <w:szCs w:val="24"/>
-        </w:rPr>
-        <w:t>ERD:</w:t>
-      </w:r>
-    </w:p>
-    <w:p>
-      <w:pPr>
-        <w:pStyle w:val="Geenafstand"/>
-        <w:rPr>
-          <w:sz w:val="24"/>
-          <w:szCs w:val="24"/>
-        </w:rPr>
-      </w:pPr>
-    </w:p>
-    <w:p>
-      <w:pPr>
-        <w:pStyle w:val="Geenafstand"/>
-        <w:rPr>
-          <w:sz w:val="24"/>
-          <w:szCs w:val="24"/>
-        </w:rPr>
-      </w:pPr>
-      <w:r>
-        <w:rPr>
-          <w:noProof/>
-          <w:sz w:val="24"/>
-          <w:szCs w:val="24"/>
-        </w:rPr>
-        <w:drawing>
-          <wp:anchor distT="0" distB="0" distL="114300" distR="114300" simplePos="0" relativeHeight="251661312" behindDoc="0" locked="0" layoutInCell="1" allowOverlap="1" wp14:anchorId="47978D0D" wp14:editId="66C46493">
-            <wp:simplePos x="0" y="0"/>
-            <wp:positionH relativeFrom="column">
-              <wp:posOffset>0</wp:posOffset>
-            </wp:positionH>
-            <wp:positionV relativeFrom="paragraph">
-              <wp:posOffset>635</wp:posOffset>
-            </wp:positionV>
-            <wp:extent cx="3606800" cy="3416300"/>
-            <wp:effectExtent l="0" t="0" r="0" b="0"/>
-            <wp:wrapThrough wrapText="bothSides">
-              <wp:wrapPolygon edited="0">
-                <wp:start x="0" y="0"/>
-                <wp:lineTo x="0" y="21520"/>
-                <wp:lineTo x="21524" y="21520"/>
-                <wp:lineTo x="21524" y="0"/>
-                <wp:lineTo x="0" y="0"/>
-              </wp:wrapPolygon>
-            </wp:wrapThrough>
-            <wp:docPr id="1" name="Afbeelding 1"/>
-            <wp:cNvGraphicFramePr>
-              <a:graphicFrameLocks xmlns:a="http://schemas.openxmlformats.org/drawingml/2006/main" noChangeAspect="1"/>
-            </wp:cNvGraphicFramePr>
-            <a:graphic xmlns:a="http://schemas.openxmlformats.org/drawingml/2006/main">
-              <a:graphicData uri="http://schemas.openxmlformats.org/drawingml/2006/picture">
-                <pic:pic xmlns:pic="http://schemas.openxmlformats.org/drawingml/2006/picture">
-                  <pic:nvPicPr>
-                    <pic:cNvPr id="1" name="erd.jpg"/>
-                    <pic:cNvPicPr/>
-                  </pic:nvPicPr>
-                  <pic:blipFill>
-                    <a:blip r:embed="rId19"/>
-                    <a:stretch>
-                      <a:fillRect/>
-                    </a:stretch>
-                  </pic:blipFill>
-                  <pic:spPr>
-                    <a:xfrm>
-                      <a:off x="0" y="0"/>
-                      <a:ext cx="3606800" cy="3416300"/>
-                    </a:xfrm>
-                    <a:prstGeom prst="rect">
-                      <a:avLst/>
-                    </a:prstGeom>
-                  </pic:spPr>
-                </pic:pic>
-              </a:graphicData>
-            </a:graphic>
-            <wp14:sizeRelH relativeFrom="page">
-              <wp14:pctWidth>0</wp14:pctWidth>
-            </wp14:sizeRelH>
-            <wp14:sizeRelV relativeFrom="page">
-              <wp14:pctHeight>0</wp14:pctHeight>
-            </wp14:sizeRelV>
-          </wp:anchor>
-        </w:drawing>
-      </w:r>
-    </w:p>
-    <w:p>
-      <w:pPr>
-        <w:pStyle w:val="Geenafstand"/>
-        <w:rPr>
-          <w:sz w:val="24"/>
-          <w:szCs w:val="24"/>
-        </w:rPr>
-      </w:pPr>
-    </w:p>
-    <w:p>
-      <w:pPr>
-        <w:pStyle w:val="Geenafstand"/>
-        <w:rPr>
-          <w:sz w:val="24"/>
-          <w:szCs w:val="24"/>
-        </w:rPr>
-      </w:pPr>
-    </w:p>
-    <w:p/>
-    <w:p/>
-    <w:p/>
-    <w:p/>
-    <w:p/>
-    <w:p/>
-    <w:p/>
-    <w:p/>
-    <w:p/>
-    <w:p>
-      <w:pPr>
-        <w:pStyle w:val="Geenafstand"/>
-      </w:pPr>
-    </w:p>
-    <w:p>
-      <w:pPr>
-        <w:pStyle w:val="Geenafstand"/>
-      </w:pPr>
-    </w:p>
-    <w:p>
-      <w:pPr>
-        <w:pStyle w:val="Geenafstand"/>
-      </w:pPr>
-    </w:p>
-    <w:p>
-      <w:pPr>
-        <w:pStyle w:val="Geenafstand"/>
-      </w:pPr>
-    </w:p>
-    <w:p>
-      <w:pPr>
-        <w:pStyle w:val="Geenafstand"/>
-      </w:pPr>
-    </w:p>
-    <w:p>
-      <w:pPr>
-        <w:pStyle w:val="Geenafstand"/>
-      </w:pPr>
-    </w:p>
-    <w:p>
-      <w:pPr>
-        <w:pStyle w:val="Geenafstand"/>
-      </w:pPr>
-    </w:p>
-    <w:p>
-      <w:pPr>
-        <w:pStyle w:val="Geenafstand"/>
-      </w:pPr>
-    </w:p>
-    <w:p>
-      <w:pPr>
-        <w:pStyle w:val="Geenafstand"/>
-      </w:pPr>
-    </w:p>
-    <w:p>
-      <w:pPr>
-        <w:pStyle w:val="Geenafstand"/>
-      </w:pPr>
-    </w:p>
-    <w:p>
-      <w:pPr>
-        <w:pStyle w:val="Geenafstand"/>
-      </w:pPr>
-    </w:p>
-    <w:p>
-      <w:pPr>
-        <w:pStyle w:val="Geenafstand"/>
-      </w:pPr>
-      <w:r>
-        <w:lastRenderedPageBreak/>
-        <w:t>EER:</w:t>
-      </w:r>
-    </w:p>
-    <w:p>
-      <w:pPr>
-        <w:pStyle w:val="Geenafstand"/>
-      </w:pPr>
-    </w:p>
-    <w:p>
-      <w:pPr>
-        <w:pStyle w:val="Geenafstand"/>
-      </w:pPr>
-      <w:r>
-        <w:rPr>
-          <w:noProof/>
-        </w:rPr>
-        <w:drawing>
-          <wp:inline distT="0" distB="0" distL="0" distR="0" wp14:anchorId="3A64111A" wp14:editId="5651CAEC">
-            <wp:extent cx="5283200" cy="4013200"/>
-            <wp:effectExtent l="0" t="0" r="0" b="0"/>
-            <wp:docPr id="4" name="Afbeelding 4"/>
-            <wp:cNvGraphicFramePr>
-              <a:graphicFrameLocks xmlns:a="http://schemas.openxmlformats.org/drawingml/2006/main" noChangeAspect="1"/>
-            </wp:cNvGraphicFramePr>
-            <a:graphic xmlns:a="http://schemas.openxmlformats.org/drawingml/2006/main">
-              <a:graphicData uri="http://schemas.openxmlformats.org/drawingml/2006/picture">
-                <pic:pic xmlns:pic="http://schemas.openxmlformats.org/drawingml/2006/picture">
-                  <pic:nvPicPr>
-                    <pic:cNvPr id="4" name="eer_diagram_v2.png"/>
-                    <pic:cNvPicPr/>
-                  </pic:nvPicPr>
-                  <pic:blipFill>
-                    <a:blip r:embed="rId20"/>
-                    <a:stretch>
-                      <a:fillRect/>
-                    </a:stretch>
-                  </pic:blipFill>
-                  <pic:spPr>
-                    <a:xfrm>
-                      <a:off x="0" y="0"/>
-                      <a:ext cx="5283200" cy="4013200"/>
-                    </a:xfrm>
-                    <a:prstGeom prst="rect">
-                      <a:avLst/>
-                    </a:prstGeom>
-                  </pic:spPr>
-                </pic:pic>
-              </a:graphicData>
-            </a:graphic>
-          </wp:inline>
-        </w:drawing>
-      </w:r>
-    </w:p>
-    <w:p>
-      <w:pPr>
-        <w:tabs>
-          <w:tab w:val="left" w:pos="1573"/>
-        </w:tabs>
-      </w:pPr>
-      <w:r>
-        <w:tab/>
-      </w:r>
-    </w:p>
-    <w:p>
-      <w:pPr>
-        <w:pStyle w:val="Lijstalinea"/>
-        <w:numPr>
-          <w:ilvl w:val="0"/>
-          <w:numId w:val="5"/>
-        </w:numPr>
-        <w:tabs>
-          <w:tab w:val="left" w:pos="1573"/>
-        </w:tabs>
-      </w:pPr>
-      <w:r>
-        <w:rPr>
-          <w:sz w:val="24"/>
-          <w:szCs w:val="24"/>
-        </w:rPr>
-        <w:t>Als redactie wil ik kunnen inloggen om bij de redactie acties te kunnen komen.</w:t>
-      </w:r>
-    </w:p>
-    <w:p>
-      <w:pPr>
-        <w:pStyle w:val="Geenafstand"/>
-        <w:rPr>
-          <w:sz w:val="24"/>
-          <w:szCs w:val="24"/>
-        </w:rPr>
-      </w:pPr>
-      <w:r>
-        <w:rPr>
-          <w:noProof/>
-          <w:sz w:val="24"/>
-          <w:szCs w:val="24"/>
-        </w:rPr>
-        <w:drawing>
-          <wp:anchor distT="0" distB="0" distL="114300" distR="114300" simplePos="0" relativeHeight="251662336" behindDoc="0" locked="0" layoutInCell="1" allowOverlap="1" wp14:anchorId="720EF8B1" wp14:editId="40287F1D">
-            <wp:simplePos x="0" y="0"/>
-            <wp:positionH relativeFrom="column">
-              <wp:posOffset>396474</wp:posOffset>
-            </wp:positionH>
-            <wp:positionV relativeFrom="paragraph">
-              <wp:posOffset>753912</wp:posOffset>
-            </wp:positionV>
-            <wp:extent cx="3060700" cy="1574800"/>
-            <wp:effectExtent l="0" t="0" r="0" b="0"/>
-            <wp:wrapThrough wrapText="bothSides">
-              <wp:wrapPolygon edited="0">
-                <wp:start x="0" y="0"/>
-                <wp:lineTo x="0" y="21426"/>
-                <wp:lineTo x="21510" y="21426"/>
-                <wp:lineTo x="21510" y="0"/>
-                <wp:lineTo x="0" y="0"/>
-              </wp:wrapPolygon>
-            </wp:wrapThrough>
-            <wp:docPr id="5" name="Afbeelding 5"/>
-            <wp:cNvGraphicFramePr>
-              <a:graphicFrameLocks xmlns:a="http://schemas.openxmlformats.org/drawingml/2006/main" noChangeAspect="1"/>
-            </wp:cNvGraphicFramePr>
-            <a:graphic xmlns:a="http://schemas.openxmlformats.org/drawingml/2006/main">
-              <a:graphicData uri="http://schemas.openxmlformats.org/drawingml/2006/picture">
-                <pic:pic xmlns:pic="http://schemas.openxmlformats.org/drawingml/2006/picture">
-                  <pic:nvPicPr>
-                    <pic:cNvPr id="5" name="eer_diagram login.png"/>
-                    <pic:cNvPicPr/>
-                  </pic:nvPicPr>
-                  <pic:blipFill>
-                    <a:blip r:embed="rId21"/>
-                    <a:stretch>
-                      <a:fillRect/>
-                    </a:stretch>
-                  </pic:blipFill>
-                  <pic:spPr>
-                    <a:xfrm>
-                      <a:off x="0" y="0"/>
-                      <a:ext cx="3060700" cy="1574800"/>
-                    </a:xfrm>
-                    <a:prstGeom prst="rect">
-                      <a:avLst/>
-                    </a:prstGeom>
-                  </pic:spPr>
-                </pic:pic>
-              </a:graphicData>
-            </a:graphic>
-            <wp14:sizeRelH relativeFrom="page">
-              <wp14:pctWidth>0</wp14:pctWidth>
-            </wp14:sizeRelH>
-            <wp14:sizeRelV relativeFrom="page">
-              <wp14:pctHeight>0</wp14:pctHeight>
-            </wp14:sizeRelV>
-          </wp:anchor>
-        </w:drawing>
-      </w:r>
-    </w:p>
-    <w:p>
-      <w:pPr>
-        <w:tabs>
-          <w:tab w:val="left" w:pos="985"/>
-        </w:tabs>
-      </w:pPr>
-    </w:p>
-    <w:p>
-      <w:pPr>
-        <w:pStyle w:val="Geenafstand"/>
-      </w:pPr>
-      <w:r>
-        <w:t>EER:</w:t>
-      </w:r>
-    </w:p>
-    <w:p>
-      <w:pPr>
-        <w:pStyle w:val="Geenafstand"/>
-      </w:pPr>
-    </w:p>
-    <w:p>
-      <w:pPr>
-        <w:pStyle w:val="Geenafstand"/>
-      </w:pPr>
-    </w:p>
-    <w:p>
-      <w:pPr>
-        <w:pStyle w:val="Geenafstand"/>
-      </w:pPr>
-    </w:p>
-    <w:p>
-      <w:pPr>
-        <w:pStyle w:val="Geenafstand"/>
-      </w:pPr>
-    </w:p>
-    <w:p>
-      <w:pPr>
-        <w:pStyle w:val="Geenafstand"/>
-      </w:pPr>
-    </w:p>
-    <w:p>
-      <w:pPr>
-        <w:pStyle w:val="Geenafstand"/>
-      </w:pPr>
-    </w:p>
-    <w:p>
-      <w:pPr>
-        <w:pStyle w:val="Geenafstand"/>
-      </w:pPr>
-    </w:p>
-    <w:p>
-      <w:pPr>
-        <w:pStyle w:val="Geenafstand"/>
-      </w:pPr>
-    </w:p>
-    <w:p>
-      <w:pPr>
-        <w:pStyle w:val="Geenafstand"/>
-      </w:pPr>
-    </w:p>
-    <w:p>
-      <w:pPr>
-        <w:pStyle w:val="Geenafstand"/>
-      </w:pPr>
-    </w:p>
-    <w:p>
-      <w:pPr>
-        <w:pStyle w:val="Geenafstand"/>
-      </w:pPr>
-    </w:p>
-    <w:p>
-      <w:pPr>
-        <w:pStyle w:val="Geenafstand"/>
-      </w:pPr>
-    </w:p>
-    <w:p>
-      <w:pPr>
-        <w:pStyle w:val="Geenafstand"/>
-      </w:pPr>
-    </w:p>
-    <w:p>
-      <w:pPr>
-        <w:pStyle w:val="Geenafstand"/>
-      </w:pPr>
-    </w:p>
-    <w:p>
-      <w:pPr>
-        <w:pStyle w:val="Geenafstand"/>
-      </w:pPr>
-    </w:p>
-    <w:p>
-      <w:pPr>
-        <w:pStyle w:val="Geenafstand"/>
-      </w:pPr>
-    </w:p>
-    <w:p>
-      <w:pPr>
-        <w:pStyle w:val="Geenafstand"/>
       </w:pPr>
     </w:p>
     <w:p>
@@ -1787,7 +1346,6 @@
       </w:pPr>
       <w:bookmarkStart w:id="3" w:name="_Toc467757865"/>
       <w:r>
-        <w:lastRenderedPageBreak/>
         <w:t>Normalisatie</w:t>
       </w:r>
     </w:p>
@@ -6361,7 +5919,23 @@
       </w:r>
       <w:proofErr w:type="spellEnd"/>
       <w:r>
-        <w:t xml:space="preserve">, Dienst,dienst tijd, reguliere tarieven,toeslagen,tarief prijs,tarief naam, toeslag </w:t>
+        <w:t xml:space="preserve">, </w:t>
+      </w:r>
+      <w:proofErr w:type="spellStart"/>
+      <w:r>
+        <w:t>Dienst,dienst</w:t>
+      </w:r>
+      <w:proofErr w:type="spellEnd"/>
+      <w:r>
+        <w:t xml:space="preserve"> tijd, reguliere tarieven,toeslagen,tarief </w:t>
+      </w:r>
+      <w:proofErr w:type="spellStart"/>
+      <w:r>
+        <w:t>prijs,tarief</w:t>
+      </w:r>
+      <w:proofErr w:type="spellEnd"/>
+      <w:r>
+        <w:t xml:space="preserve"> naam, toeslag </w:t>
       </w:r>
       <w:proofErr w:type="spellStart"/>
       <w:r>
@@ -6639,7 +6213,23 @@
             </w:r>
             <w:proofErr w:type="spellEnd"/>
             <w:r>
-              <w:t xml:space="preserve">, reguliere tarieven,toeslagen,tarief prijs,tarief naam, toeslag </w:t>
+              <w:t xml:space="preserve">, reguliere </w:t>
+            </w:r>
+            <w:proofErr w:type="spellStart"/>
+            <w:r>
+              <w:t>tarieven,toeslagen,tarief</w:t>
+            </w:r>
+            <w:proofErr w:type="spellEnd"/>
+            <w:r>
+              <w:t xml:space="preserve"> </w:t>
+            </w:r>
+            <w:proofErr w:type="spellStart"/>
+            <w:r>
+              <w:t>prijs,tarief</w:t>
+            </w:r>
+            <w:proofErr w:type="spellEnd"/>
+            <w:r>
+              <w:t xml:space="preserve"> naam, toeslag </w:t>
             </w:r>
             <w:proofErr w:type="spellStart"/>
             <w:r>
@@ -8106,7 +7696,15 @@
             </w:r>
             <w:proofErr w:type="spellEnd"/>
             <w:r>
-              <w:t>, Dienst,dienst tijd)</w:t>
+              <w:t xml:space="preserve">, </w:t>
+            </w:r>
+            <w:proofErr w:type="spellStart"/>
+            <w:r>
+              <w:t>Dienst,dienst</w:t>
+            </w:r>
+            <w:proofErr w:type="spellEnd"/>
+            <w:r>
+              <w:t xml:space="preserve"> tijd)</w:t>
             </w:r>
           </w:p>
         </w:tc>
@@ -9585,7 +9183,6 @@
       <w:pPr>
         <w:pStyle w:val="Geenafstand"/>
       </w:pPr>
-      <w:bookmarkStart w:id="4" w:name="_GoBack"/>
       <w:r>
         <w:t>3NV</w:t>
       </w:r>
@@ -10564,7 +10161,21 @@
               <w:rPr>
                 <w:rFonts w:ascii="Calibri" w:hAnsi="Calibri"/>
               </w:rPr>
-              <w:t xml:space="preserve">, Dienst,dienst tijd, </w:t>
+              <w:t xml:space="preserve">, </w:t>
+            </w:r>
+            <w:proofErr w:type="spellStart"/>
+            <w:r>
+              <w:rPr>
+                <w:rFonts w:ascii="Calibri" w:hAnsi="Calibri"/>
+              </w:rPr>
+              <w:t>Dienst,dienst</w:t>
+            </w:r>
+            <w:proofErr w:type="spellEnd"/>
+            <w:r>
+              <w:rPr>
+                <w:rFonts w:ascii="Calibri" w:hAnsi="Calibri"/>
+              </w:rPr>
+              <w:t xml:space="preserve"> tijd, </w:t>
             </w:r>
             <w:r>
               <w:rPr>
@@ -13602,12 +13213,13 @@
           </w:p>
         </w:tc>
       </w:tr>
-      <w:bookmarkEnd w:id="4"/>
     </w:tbl>
     <w:p>
       <w:pPr>
         <w:pStyle w:val="Geenafstand"/>
       </w:pPr>
+      <w:bookmarkStart w:id="4" w:name="_GoBack"/>
+      <w:bookmarkEnd w:id="4"/>
     </w:p>
     <w:p>
       <w:pPr>
@@ -13684,7 +13296,7 @@
       <w:bookmarkEnd w:id="5"/>
     </w:p>
     <w:sectPr>
-      <w:footerReference w:type="default" r:id="rId22"/>
+      <w:footerReference w:type="default" r:id="rId20"/>
       <w:pgSz w:w="11907" w:h="16839" w:code="9"/>
       <w:pgMar w:top="1080" w:right="1440" w:bottom="1080" w:left="1440" w:header="720" w:footer="720" w:gutter="0"/>
       <w:cols w:space="720"/>
@@ -13695,7 +13307,7 @@
 </file>
 
 <file path=word/endnotes.xml><?xml version="1.0" encoding="utf-8"?>
-<w:endnotes xmlns:wpc="http://schemas.microsoft.com/office/word/2010/wordprocessingCanvas" xmlns:cx="http://schemas.microsoft.com/office/drawing/2014/chartex" xmlns:cx1="http://schemas.microsoft.com/office/drawing/2015/9/8/chartex" xmlns:cx2="http://schemas.microsoft.com/office/drawing/2015/10/21/chartex" xmlns:cx3="http://schemas.microsoft.com/office/drawing/2016/5/9/chartex" xmlns:cx4="http://schemas.microsoft.com/office/drawing/2016/5/10/chartex" xmlns:cx5="http://schemas.microsoft.com/office/drawing/2016/5/11/chartex" xmlns:cx6="http://schemas.microsoft.com/office/drawing/2016/5/12/chartex" xmlns:cx7="http://schemas.microsoft.com/office/drawing/2016/5/13/chartex" xmlns:cx8="http://schemas.microsoft.com/office/drawing/2016/5/14/chartex" xmlns:mc="http://schemas.openxmlformats.org/markup-compatibility/2006" xmlns:aink="http://schemas.microsoft.com/office/drawing/2016/ink" xmlns:am3d="http://schemas.microsoft.com/office/drawing/2017/model3d" xmlns:o="urn:schemas-microsoft-com:office:office" xmlns:r="http://schemas.openxmlformats.org/officeDocument/2006/relationships" xmlns:m="http://schemas.openxmlformats.org/officeDocument/2006/math" xmlns:v="urn:schemas-microsoft-com:vml" xmlns:wp14="http://schemas.microsoft.com/office/word/2010/wordprocessingDrawing" xmlns:wp="http://schemas.openxmlformats.org/drawingml/2006/wordprocessingDrawing" xmlns:w10="urn:schemas-microsoft-com:office:word" xmlns:w="http://schemas.openxmlformats.org/wordprocessingml/2006/main" xmlns:w14="http://schemas.microsoft.com/office/word/2010/wordml" xmlns:w15="http://schemas.microsoft.com/office/word/2012/wordml" xmlns:w16cid="http://schemas.microsoft.com/office/word/2016/wordml/cid" xmlns:w16se="http://schemas.microsoft.com/office/word/2015/wordml/symex" xmlns:wpg="http://schemas.microsoft.com/office/word/2010/wordprocessingGroup" xmlns:wpi="http://schemas.microsoft.com/office/word/2010/wordprocessingInk" xmlns:wne="http://schemas.microsoft.com/office/word/2006/wordml" xmlns:wps="http://schemas.microsoft.com/office/word/2010/wordprocessingShape" mc:Ignorable="w14 w15 w16se w16cid wp14">
+<w:endnotes xmlns:wpc="http://schemas.microsoft.com/office/word/2010/wordprocessingCanvas" xmlns:cx="http://schemas.microsoft.com/office/drawing/2014/chartex" xmlns:mc="http://schemas.openxmlformats.org/markup-compatibility/2006" xmlns:o="urn:schemas-microsoft-com:office:office" xmlns:r="http://schemas.openxmlformats.org/officeDocument/2006/relationships" xmlns:m="http://schemas.openxmlformats.org/officeDocument/2006/math" xmlns:v="urn:schemas-microsoft-com:vml" xmlns:wp14="http://schemas.microsoft.com/office/word/2010/wordprocessingDrawing" xmlns:wp="http://schemas.openxmlformats.org/drawingml/2006/wordprocessingDrawing" xmlns:w10="urn:schemas-microsoft-com:office:word" xmlns:w="http://schemas.openxmlformats.org/wordprocessingml/2006/main" xmlns:w14="http://schemas.microsoft.com/office/word/2010/wordml" xmlns:w15="http://schemas.microsoft.com/office/word/2012/wordml" xmlns:w16se="http://schemas.microsoft.com/office/word/2015/wordml/symex" xmlns:wpg="http://schemas.microsoft.com/office/word/2010/wordprocessingGroup" xmlns:wpi="http://schemas.microsoft.com/office/word/2010/wordprocessingInk" xmlns:wne="http://schemas.microsoft.com/office/word/2006/wordml" xmlns:wps="http://schemas.microsoft.com/office/word/2010/wordprocessingShape" mc:Ignorable="w14 w15 w16se wp14">
   <w:endnote w:type="separator" w:id="-1">
     <w:p>
       <w:pPr>
@@ -13720,7 +13332,7 @@
 </file>
 
 <file path=word/footer1.xml><?xml version="1.0" encoding="utf-8"?>
-<w:ftr xmlns:wpc="http://schemas.microsoft.com/office/word/2010/wordprocessingCanvas" xmlns:cx="http://schemas.microsoft.com/office/drawing/2014/chartex" xmlns:cx1="http://schemas.microsoft.com/office/drawing/2015/9/8/chartex" xmlns:cx2="http://schemas.microsoft.com/office/drawing/2015/10/21/chartex" xmlns:cx3="http://schemas.microsoft.com/office/drawing/2016/5/9/chartex" xmlns:cx4="http://schemas.microsoft.com/office/drawing/2016/5/10/chartex" xmlns:cx5="http://schemas.microsoft.com/office/drawing/2016/5/11/chartex" xmlns:cx6="http://schemas.microsoft.com/office/drawing/2016/5/12/chartex" xmlns:cx7="http://schemas.microsoft.com/office/drawing/2016/5/13/chartex" xmlns:cx8="http://schemas.microsoft.com/office/drawing/2016/5/14/chartex" xmlns:mc="http://schemas.openxmlformats.org/markup-compatibility/2006" xmlns:aink="http://schemas.microsoft.com/office/drawing/2016/ink" xmlns:am3d="http://schemas.microsoft.com/office/drawing/2017/model3d" xmlns:o="urn:schemas-microsoft-com:office:office" xmlns:r="http://schemas.openxmlformats.org/officeDocument/2006/relationships" xmlns:m="http://schemas.openxmlformats.org/officeDocument/2006/math" xmlns:v="urn:schemas-microsoft-com:vml" xmlns:wp14="http://schemas.microsoft.com/office/word/2010/wordprocessingDrawing" xmlns:wp="http://schemas.openxmlformats.org/drawingml/2006/wordprocessingDrawing" xmlns:w10="urn:schemas-microsoft-com:office:word" xmlns:w="http://schemas.openxmlformats.org/wordprocessingml/2006/main" xmlns:w14="http://schemas.microsoft.com/office/word/2010/wordml" xmlns:w15="http://schemas.microsoft.com/office/word/2012/wordml" xmlns:w16cid="http://schemas.microsoft.com/office/word/2016/wordml/cid" xmlns:w16se="http://schemas.microsoft.com/office/word/2015/wordml/symex" xmlns:wpg="http://schemas.microsoft.com/office/word/2010/wordprocessingGroup" xmlns:wpi="http://schemas.microsoft.com/office/word/2010/wordprocessingInk" xmlns:wne="http://schemas.microsoft.com/office/word/2006/wordml" xmlns:wps="http://schemas.microsoft.com/office/word/2010/wordprocessingShape" mc:Ignorable="w14 w15 w16se w16cid wp14">
+<w:ftr xmlns:wpc="http://schemas.microsoft.com/office/word/2010/wordprocessingCanvas" xmlns:cx="http://schemas.microsoft.com/office/drawing/2014/chartex" xmlns:mc="http://schemas.openxmlformats.org/markup-compatibility/2006" xmlns:o="urn:schemas-microsoft-com:office:office" xmlns:r="http://schemas.openxmlformats.org/officeDocument/2006/relationships" xmlns:m="http://schemas.openxmlformats.org/officeDocument/2006/math" xmlns:v="urn:schemas-microsoft-com:vml" xmlns:wp14="http://schemas.microsoft.com/office/word/2010/wordprocessingDrawing" xmlns:wp="http://schemas.openxmlformats.org/drawingml/2006/wordprocessingDrawing" xmlns:w10="urn:schemas-microsoft-com:office:word" xmlns:w="http://schemas.openxmlformats.org/wordprocessingml/2006/main" xmlns:w14="http://schemas.microsoft.com/office/word/2010/wordml" xmlns:w15="http://schemas.microsoft.com/office/word/2012/wordml" xmlns:w16se="http://schemas.microsoft.com/office/word/2015/wordml/symex" xmlns:wpg="http://schemas.microsoft.com/office/word/2010/wordprocessingGroup" xmlns:wpi="http://schemas.microsoft.com/office/word/2010/wordprocessingInk" xmlns:wne="http://schemas.microsoft.com/office/word/2006/wordml" xmlns:wps="http://schemas.microsoft.com/office/word/2010/wordprocessingShape" mc:Ignorable="w14 w15 w16se wp14">
   <w:p>
     <w:pPr>
       <w:pStyle w:val="Voettekst0"/>
@@ -13730,7 +13342,7 @@
 </file>
 
 <file path=word/footer2.xml><?xml version="1.0" encoding="utf-8"?>
-<w:ftr xmlns:wpc="http://schemas.microsoft.com/office/word/2010/wordprocessingCanvas" xmlns:cx="http://schemas.microsoft.com/office/drawing/2014/chartex" xmlns:cx1="http://schemas.microsoft.com/office/drawing/2015/9/8/chartex" xmlns:cx2="http://schemas.microsoft.com/office/drawing/2015/10/21/chartex" xmlns:cx3="http://schemas.microsoft.com/office/drawing/2016/5/9/chartex" xmlns:cx4="http://schemas.microsoft.com/office/drawing/2016/5/10/chartex" xmlns:cx5="http://schemas.microsoft.com/office/drawing/2016/5/11/chartex" xmlns:cx6="http://schemas.microsoft.com/office/drawing/2016/5/12/chartex" xmlns:cx7="http://schemas.microsoft.com/office/drawing/2016/5/13/chartex" xmlns:cx8="http://schemas.microsoft.com/office/drawing/2016/5/14/chartex" xmlns:mc="http://schemas.openxmlformats.org/markup-compatibility/2006" xmlns:aink="http://schemas.microsoft.com/office/drawing/2016/ink" xmlns:am3d="http://schemas.microsoft.com/office/drawing/2017/model3d" xmlns:o="urn:schemas-microsoft-com:office:office" xmlns:r="http://schemas.openxmlformats.org/officeDocument/2006/relationships" xmlns:m="http://schemas.openxmlformats.org/officeDocument/2006/math" xmlns:v="urn:schemas-microsoft-com:vml" xmlns:wp14="http://schemas.microsoft.com/office/word/2010/wordprocessingDrawing" xmlns:wp="http://schemas.openxmlformats.org/drawingml/2006/wordprocessingDrawing" xmlns:w10="urn:schemas-microsoft-com:office:word" xmlns:w="http://schemas.openxmlformats.org/wordprocessingml/2006/main" xmlns:w14="http://schemas.microsoft.com/office/word/2010/wordml" xmlns:w15="http://schemas.microsoft.com/office/word/2012/wordml" xmlns:w16cid="http://schemas.microsoft.com/office/word/2016/wordml/cid" xmlns:w16se="http://schemas.microsoft.com/office/word/2015/wordml/symex" xmlns:wpg="http://schemas.microsoft.com/office/word/2010/wordprocessingGroup" xmlns:wpi="http://schemas.microsoft.com/office/word/2010/wordprocessingInk" xmlns:wne="http://schemas.microsoft.com/office/word/2006/wordml" xmlns:wps="http://schemas.microsoft.com/office/word/2010/wordprocessingShape" mc:Ignorable="w14 w15 w16se w16cid wp14">
+<w:ftr xmlns:wpc="http://schemas.microsoft.com/office/word/2010/wordprocessingCanvas" xmlns:cx="http://schemas.microsoft.com/office/drawing/2014/chartex" xmlns:mc="http://schemas.openxmlformats.org/markup-compatibility/2006" xmlns:o="urn:schemas-microsoft-com:office:office" xmlns:r="http://schemas.openxmlformats.org/officeDocument/2006/relationships" xmlns:m="http://schemas.openxmlformats.org/officeDocument/2006/math" xmlns:v="urn:schemas-microsoft-com:vml" xmlns:wp14="http://schemas.microsoft.com/office/word/2010/wordprocessingDrawing" xmlns:wp="http://schemas.openxmlformats.org/drawingml/2006/wordprocessingDrawing" xmlns:w10="urn:schemas-microsoft-com:office:word" xmlns:w="http://schemas.openxmlformats.org/wordprocessingml/2006/main" xmlns:w14="http://schemas.microsoft.com/office/word/2010/wordml" xmlns:w15="http://schemas.microsoft.com/office/word/2012/wordml" xmlns:w16se="http://schemas.microsoft.com/office/word/2015/wordml/symex" xmlns:wpg="http://schemas.microsoft.com/office/word/2010/wordprocessingGroup" xmlns:wpi="http://schemas.microsoft.com/office/word/2010/wordprocessingInk" xmlns:wne="http://schemas.microsoft.com/office/word/2006/wordml" xmlns:wps="http://schemas.microsoft.com/office/word/2010/wordprocessingShape" mc:Ignorable="w14 w15 w16se wp14">
   <w:p>
     <w:pPr>
       <w:pStyle w:val="Voettekst0"/>
@@ -13740,7 +13352,7 @@
 </file>
 
 <file path=word/footer3.xml><?xml version="1.0" encoding="utf-8"?>
-<w:ftr xmlns:wpc="http://schemas.microsoft.com/office/word/2010/wordprocessingCanvas" xmlns:cx="http://schemas.microsoft.com/office/drawing/2014/chartex" xmlns:cx1="http://schemas.microsoft.com/office/drawing/2015/9/8/chartex" xmlns:cx2="http://schemas.microsoft.com/office/drawing/2015/10/21/chartex" xmlns:cx3="http://schemas.microsoft.com/office/drawing/2016/5/9/chartex" xmlns:cx4="http://schemas.microsoft.com/office/drawing/2016/5/10/chartex" xmlns:cx5="http://schemas.microsoft.com/office/drawing/2016/5/11/chartex" xmlns:cx6="http://schemas.microsoft.com/office/drawing/2016/5/12/chartex" xmlns:cx7="http://schemas.microsoft.com/office/drawing/2016/5/13/chartex" xmlns:cx8="http://schemas.microsoft.com/office/drawing/2016/5/14/chartex" xmlns:mc="http://schemas.openxmlformats.org/markup-compatibility/2006" xmlns:aink="http://schemas.microsoft.com/office/drawing/2016/ink" xmlns:am3d="http://schemas.microsoft.com/office/drawing/2017/model3d" xmlns:o="urn:schemas-microsoft-com:office:office" xmlns:r="http://schemas.openxmlformats.org/officeDocument/2006/relationships" xmlns:m="http://schemas.openxmlformats.org/officeDocument/2006/math" xmlns:v="urn:schemas-microsoft-com:vml" xmlns:wp14="http://schemas.microsoft.com/office/word/2010/wordprocessingDrawing" xmlns:wp="http://schemas.openxmlformats.org/drawingml/2006/wordprocessingDrawing" xmlns:w10="urn:schemas-microsoft-com:office:word" xmlns:w="http://schemas.openxmlformats.org/wordprocessingml/2006/main" xmlns:w14="http://schemas.microsoft.com/office/word/2010/wordml" xmlns:w15="http://schemas.microsoft.com/office/word/2012/wordml" xmlns:w16cid="http://schemas.microsoft.com/office/word/2016/wordml/cid" xmlns:w16se="http://schemas.microsoft.com/office/word/2015/wordml/symex" xmlns:wpg="http://schemas.microsoft.com/office/word/2010/wordprocessingGroup" xmlns:wpi="http://schemas.microsoft.com/office/word/2010/wordprocessingInk" xmlns:wne="http://schemas.microsoft.com/office/word/2006/wordml" xmlns:wps="http://schemas.microsoft.com/office/word/2010/wordprocessingShape" mc:Ignorable="w14 w15 w16se w16cid wp14">
+<w:ftr xmlns:wpc="http://schemas.microsoft.com/office/word/2010/wordprocessingCanvas" xmlns:cx="http://schemas.microsoft.com/office/drawing/2014/chartex" xmlns:mc="http://schemas.openxmlformats.org/markup-compatibility/2006" xmlns:o="urn:schemas-microsoft-com:office:office" xmlns:r="http://schemas.openxmlformats.org/officeDocument/2006/relationships" xmlns:m="http://schemas.openxmlformats.org/officeDocument/2006/math" xmlns:v="urn:schemas-microsoft-com:vml" xmlns:wp14="http://schemas.microsoft.com/office/word/2010/wordprocessingDrawing" xmlns:wp="http://schemas.openxmlformats.org/drawingml/2006/wordprocessingDrawing" xmlns:w10="urn:schemas-microsoft-com:office:word" xmlns:w="http://schemas.openxmlformats.org/wordprocessingml/2006/main" xmlns:w14="http://schemas.microsoft.com/office/word/2010/wordml" xmlns:w15="http://schemas.microsoft.com/office/word/2012/wordml" xmlns:w16se="http://schemas.microsoft.com/office/word/2015/wordml/symex" xmlns:wpg="http://schemas.microsoft.com/office/word/2010/wordprocessingGroup" xmlns:wpi="http://schemas.microsoft.com/office/word/2010/wordprocessingInk" xmlns:wne="http://schemas.microsoft.com/office/word/2006/wordml" xmlns:wps="http://schemas.microsoft.com/office/word/2010/wordprocessingShape" mc:Ignorable="w14 w15 w16se wp14">
   <w:p>
     <w:pPr>
       <w:pStyle w:val="Voettekst0"/>
@@ -13750,7 +13362,7 @@
 </file>
 
 <file path=word/footer4.xml><?xml version="1.0" encoding="utf-8"?>
-<w:ftr xmlns:wpc="http://schemas.microsoft.com/office/word/2010/wordprocessingCanvas" xmlns:cx="http://schemas.microsoft.com/office/drawing/2014/chartex" xmlns:cx1="http://schemas.microsoft.com/office/drawing/2015/9/8/chartex" xmlns:cx2="http://schemas.microsoft.com/office/drawing/2015/10/21/chartex" xmlns:cx3="http://schemas.microsoft.com/office/drawing/2016/5/9/chartex" xmlns:cx4="http://schemas.microsoft.com/office/drawing/2016/5/10/chartex" xmlns:cx5="http://schemas.microsoft.com/office/drawing/2016/5/11/chartex" xmlns:cx6="http://schemas.microsoft.com/office/drawing/2016/5/12/chartex" xmlns:cx7="http://schemas.microsoft.com/office/drawing/2016/5/13/chartex" xmlns:cx8="http://schemas.microsoft.com/office/drawing/2016/5/14/chartex" xmlns:mc="http://schemas.openxmlformats.org/markup-compatibility/2006" xmlns:aink="http://schemas.microsoft.com/office/drawing/2016/ink" xmlns:am3d="http://schemas.microsoft.com/office/drawing/2017/model3d" xmlns:o="urn:schemas-microsoft-com:office:office" xmlns:r="http://schemas.openxmlformats.org/officeDocument/2006/relationships" xmlns:m="http://schemas.openxmlformats.org/officeDocument/2006/math" xmlns:v="urn:schemas-microsoft-com:vml" xmlns:wp14="http://schemas.microsoft.com/office/word/2010/wordprocessingDrawing" xmlns:wp="http://schemas.openxmlformats.org/drawingml/2006/wordprocessingDrawing" xmlns:w10="urn:schemas-microsoft-com:office:word" xmlns:w="http://schemas.openxmlformats.org/wordprocessingml/2006/main" xmlns:w14="http://schemas.microsoft.com/office/word/2010/wordml" xmlns:w15="http://schemas.microsoft.com/office/word/2012/wordml" xmlns:w16cid="http://schemas.microsoft.com/office/word/2016/wordml/cid" xmlns:w16se="http://schemas.microsoft.com/office/word/2015/wordml/symex" xmlns:wpg="http://schemas.microsoft.com/office/word/2010/wordprocessingGroup" xmlns:wpi="http://schemas.microsoft.com/office/word/2010/wordprocessingInk" xmlns:wne="http://schemas.microsoft.com/office/word/2006/wordml" xmlns:wps="http://schemas.microsoft.com/office/word/2010/wordprocessingShape" mc:Ignorable="w14 w15 w16se w16cid wp14">
+<w:ftr xmlns:wpc="http://schemas.microsoft.com/office/word/2010/wordprocessingCanvas" xmlns:cx="http://schemas.microsoft.com/office/drawing/2014/chartex" xmlns:mc="http://schemas.openxmlformats.org/markup-compatibility/2006" xmlns:o="urn:schemas-microsoft-com:office:office" xmlns:r="http://schemas.openxmlformats.org/officeDocument/2006/relationships" xmlns:m="http://schemas.openxmlformats.org/officeDocument/2006/math" xmlns:v="urn:schemas-microsoft-com:vml" xmlns:wp14="http://schemas.microsoft.com/office/word/2010/wordprocessingDrawing" xmlns:wp="http://schemas.openxmlformats.org/drawingml/2006/wordprocessingDrawing" xmlns:w10="urn:schemas-microsoft-com:office:word" xmlns:w="http://schemas.openxmlformats.org/wordprocessingml/2006/main" xmlns:w14="http://schemas.microsoft.com/office/word/2010/wordml" xmlns:w15="http://schemas.microsoft.com/office/word/2012/wordml" xmlns:w16se="http://schemas.microsoft.com/office/word/2015/wordml/symex" xmlns:wpg="http://schemas.microsoft.com/office/word/2010/wordprocessingGroup" xmlns:wpi="http://schemas.microsoft.com/office/word/2010/wordprocessingInk" xmlns:wne="http://schemas.microsoft.com/office/word/2006/wordml" xmlns:wps="http://schemas.microsoft.com/office/word/2010/wordprocessingShape" mc:Ignorable="w14 w15 w16se wp14">
   <w:p>
     <w:pPr>
       <w:pStyle w:val="voettekst"/>
@@ -13811,7 +13423,7 @@
       <w:rPr>
         <w:noProof/>
       </w:rPr>
-      <w:t>2</w:t>
+      <w:t>5</w:t>
     </w:r>
     <w:r>
       <w:rPr>
@@ -13824,7 +13436,7 @@
 </file>
 
 <file path=word/footnotes.xml><?xml version="1.0" encoding="utf-8"?>
-<w:footnotes xmlns:wpc="http://schemas.microsoft.com/office/word/2010/wordprocessingCanvas" xmlns:cx="http://schemas.microsoft.com/office/drawing/2014/chartex" xmlns:cx1="http://schemas.microsoft.com/office/drawing/2015/9/8/chartex" xmlns:cx2="http://schemas.microsoft.com/office/drawing/2015/10/21/chartex" xmlns:cx3="http://schemas.microsoft.com/office/drawing/2016/5/9/chartex" xmlns:cx4="http://schemas.microsoft.com/office/drawing/2016/5/10/chartex" xmlns:cx5="http://schemas.microsoft.com/office/drawing/2016/5/11/chartex" xmlns:cx6="http://schemas.microsoft.com/office/drawing/2016/5/12/chartex" xmlns:cx7="http://schemas.microsoft.com/office/drawing/2016/5/13/chartex" xmlns:cx8="http://schemas.microsoft.com/office/drawing/2016/5/14/chartex" xmlns:mc="http://schemas.openxmlformats.org/markup-compatibility/2006" xmlns:aink="http://schemas.microsoft.com/office/drawing/2016/ink" xmlns:am3d="http://schemas.microsoft.com/office/drawing/2017/model3d" xmlns:o="urn:schemas-microsoft-com:office:office" xmlns:r="http://schemas.openxmlformats.org/officeDocument/2006/relationships" xmlns:m="http://schemas.openxmlformats.org/officeDocument/2006/math" xmlns:v="urn:schemas-microsoft-com:vml" xmlns:wp14="http://schemas.microsoft.com/office/word/2010/wordprocessingDrawing" xmlns:wp="http://schemas.openxmlformats.org/drawingml/2006/wordprocessingDrawing" xmlns:w10="urn:schemas-microsoft-com:office:word" xmlns:w="http://schemas.openxmlformats.org/wordprocessingml/2006/main" xmlns:w14="http://schemas.microsoft.com/office/word/2010/wordml" xmlns:w15="http://schemas.microsoft.com/office/word/2012/wordml" xmlns:w16cid="http://schemas.microsoft.com/office/word/2016/wordml/cid" xmlns:w16se="http://schemas.microsoft.com/office/word/2015/wordml/symex" xmlns:wpg="http://schemas.microsoft.com/office/word/2010/wordprocessingGroup" xmlns:wpi="http://schemas.microsoft.com/office/word/2010/wordprocessingInk" xmlns:wne="http://schemas.microsoft.com/office/word/2006/wordml" xmlns:wps="http://schemas.microsoft.com/office/word/2010/wordprocessingShape" mc:Ignorable="w14 w15 w16se w16cid wp14">
+<w:footnotes xmlns:wpc="http://schemas.microsoft.com/office/word/2010/wordprocessingCanvas" xmlns:cx="http://schemas.microsoft.com/office/drawing/2014/chartex" xmlns:mc="http://schemas.openxmlformats.org/markup-compatibility/2006" xmlns:o="urn:schemas-microsoft-com:office:office" xmlns:r="http://schemas.openxmlformats.org/officeDocument/2006/relationships" xmlns:m="http://schemas.openxmlformats.org/officeDocument/2006/math" xmlns:v="urn:schemas-microsoft-com:vml" xmlns:wp14="http://schemas.microsoft.com/office/word/2010/wordprocessingDrawing" xmlns:wp="http://schemas.openxmlformats.org/drawingml/2006/wordprocessingDrawing" xmlns:w10="urn:schemas-microsoft-com:office:word" xmlns:w="http://schemas.openxmlformats.org/wordprocessingml/2006/main" xmlns:w14="http://schemas.microsoft.com/office/word/2010/wordml" xmlns:w15="http://schemas.microsoft.com/office/word/2012/wordml" xmlns:w16se="http://schemas.microsoft.com/office/word/2015/wordml/symex" xmlns:wpg="http://schemas.microsoft.com/office/word/2010/wordprocessingGroup" xmlns:wpi="http://schemas.microsoft.com/office/word/2010/wordprocessingInk" xmlns:wne="http://schemas.microsoft.com/office/word/2006/wordml" xmlns:wps="http://schemas.microsoft.com/office/word/2010/wordprocessingShape" mc:Ignorable="w14 w15 w16se wp14">
   <w:footnote w:type="separator" w:id="-1">
     <w:p>
       <w:pPr>
@@ -13849,7 +13461,7 @@
 </file>
 
 <file path=word/header1.xml><?xml version="1.0" encoding="utf-8"?>
-<w:hdr xmlns:wpc="http://schemas.microsoft.com/office/word/2010/wordprocessingCanvas" xmlns:cx="http://schemas.microsoft.com/office/drawing/2014/chartex" xmlns:cx1="http://schemas.microsoft.com/office/drawing/2015/9/8/chartex" xmlns:cx2="http://schemas.microsoft.com/office/drawing/2015/10/21/chartex" xmlns:cx3="http://schemas.microsoft.com/office/drawing/2016/5/9/chartex" xmlns:cx4="http://schemas.microsoft.com/office/drawing/2016/5/10/chartex" xmlns:cx5="http://schemas.microsoft.com/office/drawing/2016/5/11/chartex" xmlns:cx6="http://schemas.microsoft.com/office/drawing/2016/5/12/chartex" xmlns:cx7="http://schemas.microsoft.com/office/drawing/2016/5/13/chartex" xmlns:cx8="http://schemas.microsoft.com/office/drawing/2016/5/14/chartex" xmlns:mc="http://schemas.openxmlformats.org/markup-compatibility/2006" xmlns:aink="http://schemas.microsoft.com/office/drawing/2016/ink" xmlns:am3d="http://schemas.microsoft.com/office/drawing/2017/model3d" xmlns:o="urn:schemas-microsoft-com:office:office" xmlns:r="http://schemas.openxmlformats.org/officeDocument/2006/relationships" xmlns:m="http://schemas.openxmlformats.org/officeDocument/2006/math" xmlns:v="urn:schemas-microsoft-com:vml" xmlns:wp14="http://schemas.microsoft.com/office/word/2010/wordprocessingDrawing" xmlns:wp="http://schemas.openxmlformats.org/drawingml/2006/wordprocessingDrawing" xmlns:w10="urn:schemas-microsoft-com:office:word" xmlns:w="http://schemas.openxmlformats.org/wordprocessingml/2006/main" xmlns:w14="http://schemas.microsoft.com/office/word/2010/wordml" xmlns:w15="http://schemas.microsoft.com/office/word/2012/wordml" xmlns:w16cid="http://schemas.microsoft.com/office/word/2016/wordml/cid" xmlns:w16se="http://schemas.microsoft.com/office/word/2015/wordml/symex" xmlns:wpg="http://schemas.microsoft.com/office/word/2010/wordprocessingGroup" xmlns:wpi="http://schemas.microsoft.com/office/word/2010/wordprocessingInk" xmlns:wne="http://schemas.microsoft.com/office/word/2006/wordml" xmlns:wps="http://schemas.microsoft.com/office/word/2010/wordprocessingShape" mc:Ignorable="w14 w15 w16se w16cid wp14">
+<w:hdr xmlns:wpc="http://schemas.microsoft.com/office/word/2010/wordprocessingCanvas" xmlns:cx="http://schemas.microsoft.com/office/drawing/2014/chartex" xmlns:mc="http://schemas.openxmlformats.org/markup-compatibility/2006" xmlns:o="urn:schemas-microsoft-com:office:office" xmlns:r="http://schemas.openxmlformats.org/officeDocument/2006/relationships" xmlns:m="http://schemas.openxmlformats.org/officeDocument/2006/math" xmlns:v="urn:schemas-microsoft-com:vml" xmlns:wp14="http://schemas.microsoft.com/office/word/2010/wordprocessingDrawing" xmlns:wp="http://schemas.openxmlformats.org/drawingml/2006/wordprocessingDrawing" xmlns:w10="urn:schemas-microsoft-com:office:word" xmlns:w="http://schemas.openxmlformats.org/wordprocessingml/2006/main" xmlns:w14="http://schemas.microsoft.com/office/word/2010/wordml" xmlns:w15="http://schemas.microsoft.com/office/word/2012/wordml" xmlns:w16se="http://schemas.microsoft.com/office/word/2015/wordml/symex" xmlns:wpg="http://schemas.microsoft.com/office/word/2010/wordprocessingGroup" xmlns:wpi="http://schemas.microsoft.com/office/word/2010/wordprocessingInk" xmlns:wne="http://schemas.microsoft.com/office/word/2006/wordml" xmlns:wps="http://schemas.microsoft.com/office/word/2010/wordprocessingShape" mc:Ignorable="w14 w15 w16se wp14">
   <w:p>
     <w:pPr>
       <w:pStyle w:val="Koptekst0"/>
@@ -13859,7 +13471,7 @@
 </file>
 
 <file path=word/header2.xml><?xml version="1.0" encoding="utf-8"?>
-<w:hdr xmlns:wpc="http://schemas.microsoft.com/office/word/2010/wordprocessingCanvas" xmlns:cx="http://schemas.microsoft.com/office/drawing/2014/chartex" xmlns:cx1="http://schemas.microsoft.com/office/drawing/2015/9/8/chartex" xmlns:cx2="http://schemas.microsoft.com/office/drawing/2015/10/21/chartex" xmlns:cx3="http://schemas.microsoft.com/office/drawing/2016/5/9/chartex" xmlns:cx4="http://schemas.microsoft.com/office/drawing/2016/5/10/chartex" xmlns:cx5="http://schemas.microsoft.com/office/drawing/2016/5/11/chartex" xmlns:cx6="http://schemas.microsoft.com/office/drawing/2016/5/12/chartex" xmlns:cx7="http://schemas.microsoft.com/office/drawing/2016/5/13/chartex" xmlns:cx8="http://schemas.microsoft.com/office/drawing/2016/5/14/chartex" xmlns:mc="http://schemas.openxmlformats.org/markup-compatibility/2006" xmlns:aink="http://schemas.microsoft.com/office/drawing/2016/ink" xmlns:am3d="http://schemas.microsoft.com/office/drawing/2017/model3d" xmlns:o="urn:schemas-microsoft-com:office:office" xmlns:r="http://schemas.openxmlformats.org/officeDocument/2006/relationships" xmlns:m="http://schemas.openxmlformats.org/officeDocument/2006/math" xmlns:v="urn:schemas-microsoft-com:vml" xmlns:wp14="http://schemas.microsoft.com/office/word/2010/wordprocessingDrawing" xmlns:wp="http://schemas.openxmlformats.org/drawingml/2006/wordprocessingDrawing" xmlns:w10="urn:schemas-microsoft-com:office:word" xmlns:w="http://schemas.openxmlformats.org/wordprocessingml/2006/main" xmlns:w14="http://schemas.microsoft.com/office/word/2010/wordml" xmlns:w15="http://schemas.microsoft.com/office/word/2012/wordml" xmlns:w16cid="http://schemas.microsoft.com/office/word/2016/wordml/cid" xmlns:w16se="http://schemas.microsoft.com/office/word/2015/wordml/symex" xmlns:wpg="http://schemas.microsoft.com/office/word/2010/wordprocessingGroup" xmlns:wpi="http://schemas.microsoft.com/office/word/2010/wordprocessingInk" xmlns:wne="http://schemas.microsoft.com/office/word/2006/wordml" xmlns:wps="http://schemas.microsoft.com/office/word/2010/wordprocessingShape" mc:Ignorable="w14 w15 w16se w16cid wp14">
+<w:hdr xmlns:wpc="http://schemas.microsoft.com/office/word/2010/wordprocessingCanvas" xmlns:cx="http://schemas.microsoft.com/office/drawing/2014/chartex" xmlns:mc="http://schemas.openxmlformats.org/markup-compatibility/2006" xmlns:o="urn:schemas-microsoft-com:office:office" xmlns:r="http://schemas.openxmlformats.org/officeDocument/2006/relationships" xmlns:m="http://schemas.openxmlformats.org/officeDocument/2006/math" xmlns:v="urn:schemas-microsoft-com:vml" xmlns:wp14="http://schemas.microsoft.com/office/word/2010/wordprocessingDrawing" xmlns:wp="http://schemas.openxmlformats.org/drawingml/2006/wordprocessingDrawing" xmlns:w10="urn:schemas-microsoft-com:office:word" xmlns:w="http://schemas.openxmlformats.org/wordprocessingml/2006/main" xmlns:w14="http://schemas.microsoft.com/office/word/2010/wordml" xmlns:w15="http://schemas.microsoft.com/office/word/2012/wordml" xmlns:w16se="http://schemas.microsoft.com/office/word/2015/wordml/symex" xmlns:wpg="http://schemas.microsoft.com/office/word/2010/wordprocessingGroup" xmlns:wpi="http://schemas.microsoft.com/office/word/2010/wordprocessingInk" xmlns:wne="http://schemas.microsoft.com/office/word/2006/wordml" xmlns:wps="http://schemas.microsoft.com/office/word/2010/wordprocessingShape" mc:Ignorable="w14 w15 w16se wp14">
   <w:p>
     <w:pPr>
       <w:pStyle w:val="Koptekst0"/>
@@ -13869,7 +13481,7 @@
 </file>
 
 <file path=word/header3.xml><?xml version="1.0" encoding="utf-8"?>
-<w:hdr xmlns:wpc="http://schemas.microsoft.com/office/word/2010/wordprocessingCanvas" xmlns:cx="http://schemas.microsoft.com/office/drawing/2014/chartex" xmlns:cx1="http://schemas.microsoft.com/office/drawing/2015/9/8/chartex" xmlns:cx2="http://schemas.microsoft.com/office/drawing/2015/10/21/chartex" xmlns:cx3="http://schemas.microsoft.com/office/drawing/2016/5/9/chartex" xmlns:cx4="http://schemas.microsoft.com/office/drawing/2016/5/10/chartex" xmlns:cx5="http://schemas.microsoft.com/office/drawing/2016/5/11/chartex" xmlns:cx6="http://schemas.microsoft.com/office/drawing/2016/5/12/chartex" xmlns:cx7="http://schemas.microsoft.com/office/drawing/2016/5/13/chartex" xmlns:cx8="http://schemas.microsoft.com/office/drawing/2016/5/14/chartex" xmlns:mc="http://schemas.openxmlformats.org/markup-compatibility/2006" xmlns:aink="http://schemas.microsoft.com/office/drawing/2016/ink" xmlns:am3d="http://schemas.microsoft.com/office/drawing/2017/model3d" xmlns:o="urn:schemas-microsoft-com:office:office" xmlns:r="http://schemas.openxmlformats.org/officeDocument/2006/relationships" xmlns:m="http://schemas.openxmlformats.org/officeDocument/2006/math" xmlns:v="urn:schemas-microsoft-com:vml" xmlns:wp14="http://schemas.microsoft.com/office/word/2010/wordprocessingDrawing" xmlns:wp="http://schemas.openxmlformats.org/drawingml/2006/wordprocessingDrawing" xmlns:w10="urn:schemas-microsoft-com:office:word" xmlns:w="http://schemas.openxmlformats.org/wordprocessingml/2006/main" xmlns:w14="http://schemas.microsoft.com/office/word/2010/wordml" xmlns:w15="http://schemas.microsoft.com/office/word/2012/wordml" xmlns:w16cid="http://schemas.microsoft.com/office/word/2016/wordml/cid" xmlns:w16se="http://schemas.microsoft.com/office/word/2015/wordml/symex" xmlns:wpg="http://schemas.microsoft.com/office/word/2010/wordprocessingGroup" xmlns:wpi="http://schemas.microsoft.com/office/word/2010/wordprocessingInk" xmlns:wne="http://schemas.microsoft.com/office/word/2006/wordml" xmlns:wps="http://schemas.microsoft.com/office/word/2010/wordprocessingShape" mc:Ignorable="w14 w15 w16se w16cid wp14">
+<w:hdr xmlns:wpc="http://schemas.microsoft.com/office/word/2010/wordprocessingCanvas" xmlns:cx="http://schemas.microsoft.com/office/drawing/2014/chartex" xmlns:mc="http://schemas.openxmlformats.org/markup-compatibility/2006" xmlns:o="urn:schemas-microsoft-com:office:office" xmlns:r="http://schemas.openxmlformats.org/officeDocument/2006/relationships" xmlns:m="http://schemas.openxmlformats.org/officeDocument/2006/math" xmlns:v="urn:schemas-microsoft-com:vml" xmlns:wp14="http://schemas.microsoft.com/office/word/2010/wordprocessingDrawing" xmlns:wp="http://schemas.openxmlformats.org/drawingml/2006/wordprocessingDrawing" xmlns:w10="urn:schemas-microsoft-com:office:word" xmlns:w="http://schemas.openxmlformats.org/wordprocessingml/2006/main" xmlns:w14="http://schemas.microsoft.com/office/word/2010/wordml" xmlns:w15="http://schemas.microsoft.com/office/word/2012/wordml" xmlns:w16se="http://schemas.microsoft.com/office/word/2015/wordml/symex" xmlns:wpg="http://schemas.microsoft.com/office/word/2010/wordprocessingGroup" xmlns:wpi="http://schemas.microsoft.com/office/word/2010/wordprocessingInk" xmlns:wne="http://schemas.microsoft.com/office/word/2006/wordml" xmlns:wps="http://schemas.microsoft.com/office/word/2010/wordprocessingShape" mc:Ignorable="w14 w15 w16se wp14">
   <w:p>
     <w:pPr>
       <w:pStyle w:val="Koptekst0"/>
@@ -13879,7 +13491,7 @@
 </file>
 
 <file path=word/numbering.xml><?xml version="1.0" encoding="utf-8"?>
-<w:numbering xmlns:wpc="http://schemas.microsoft.com/office/word/2010/wordprocessingCanvas" xmlns:cx="http://schemas.microsoft.com/office/drawing/2014/chartex" xmlns:cx1="http://schemas.microsoft.com/office/drawing/2015/9/8/chartex" xmlns:cx2="http://schemas.microsoft.com/office/drawing/2015/10/21/chartex" xmlns:cx3="http://schemas.microsoft.com/office/drawing/2016/5/9/chartex" xmlns:cx4="http://schemas.microsoft.com/office/drawing/2016/5/10/chartex" xmlns:cx5="http://schemas.microsoft.com/office/drawing/2016/5/11/chartex" xmlns:cx6="http://schemas.microsoft.com/office/drawing/2016/5/12/chartex" xmlns:cx7="http://schemas.microsoft.com/office/drawing/2016/5/13/chartex" xmlns:cx8="http://schemas.microsoft.com/office/drawing/2016/5/14/chartex" xmlns:mc="http://schemas.openxmlformats.org/markup-compatibility/2006" xmlns:aink="http://schemas.microsoft.com/office/drawing/2016/ink" xmlns:am3d="http://schemas.microsoft.com/office/drawing/2017/model3d" xmlns:o="urn:schemas-microsoft-com:office:office" xmlns:r="http://schemas.openxmlformats.org/officeDocument/2006/relationships" xmlns:m="http://schemas.openxmlformats.org/officeDocument/2006/math" xmlns:v="urn:schemas-microsoft-com:vml" xmlns:wp14="http://schemas.microsoft.com/office/word/2010/wordprocessingDrawing" xmlns:wp="http://schemas.openxmlformats.org/drawingml/2006/wordprocessingDrawing" xmlns:w10="urn:schemas-microsoft-com:office:word" xmlns:w="http://schemas.openxmlformats.org/wordprocessingml/2006/main" xmlns:w14="http://schemas.microsoft.com/office/word/2010/wordml" xmlns:w15="http://schemas.microsoft.com/office/word/2012/wordml" xmlns:w16cid="http://schemas.microsoft.com/office/word/2016/wordml/cid" xmlns:w16se="http://schemas.microsoft.com/office/word/2015/wordml/symex" xmlns:wpg="http://schemas.microsoft.com/office/word/2010/wordprocessingGroup" xmlns:wpi="http://schemas.microsoft.com/office/word/2010/wordprocessingInk" xmlns:wne="http://schemas.microsoft.com/office/word/2006/wordml" xmlns:wps="http://schemas.microsoft.com/office/word/2010/wordprocessingShape" mc:Ignorable="w14 w15 w16se w16cid wp14">
+<w:numbering xmlns:wpc="http://schemas.microsoft.com/office/word/2010/wordprocessingCanvas" xmlns:cx="http://schemas.microsoft.com/office/drawing/2014/chartex" xmlns:mc="http://schemas.openxmlformats.org/markup-compatibility/2006" xmlns:o="urn:schemas-microsoft-com:office:office" xmlns:r="http://schemas.openxmlformats.org/officeDocument/2006/relationships" xmlns:m="http://schemas.openxmlformats.org/officeDocument/2006/math" xmlns:v="urn:schemas-microsoft-com:vml" xmlns:wp14="http://schemas.microsoft.com/office/word/2010/wordprocessingDrawing" xmlns:wp="http://schemas.openxmlformats.org/drawingml/2006/wordprocessingDrawing" xmlns:w10="urn:schemas-microsoft-com:office:word" xmlns:w="http://schemas.openxmlformats.org/wordprocessingml/2006/main" xmlns:w14="http://schemas.microsoft.com/office/word/2010/wordml" xmlns:w15="http://schemas.microsoft.com/office/word/2012/wordml" xmlns:w16se="http://schemas.microsoft.com/office/word/2015/wordml/symex" xmlns:wpg="http://schemas.microsoft.com/office/word/2010/wordprocessingGroup" xmlns:wpi="http://schemas.microsoft.com/office/word/2010/wordprocessingInk" xmlns:wne="http://schemas.microsoft.com/office/word/2006/wordml" xmlns:wps="http://schemas.microsoft.com/office/word/2010/wordprocessingShape" mc:Ignorable="w14 w15 w16se wp14">
   <w:abstractNum w:abstractNumId="0" w15:restartNumberingAfterBreak="0">
     <w:nsid w:val="1D835B5A"/>
     <w:multiLevelType w:val="hybridMultilevel"/>
@@ -14367,7 +13979,7 @@
 </file>
 
 <file path=word/styles.xml><?xml version="1.0" encoding="utf-8"?>
-<w:styles xmlns:mc="http://schemas.openxmlformats.org/markup-compatibility/2006" xmlns:r="http://schemas.openxmlformats.org/officeDocument/2006/relationships" xmlns:w="http://schemas.openxmlformats.org/wordprocessingml/2006/main" xmlns:w14="http://schemas.microsoft.com/office/word/2010/wordml" xmlns:w15="http://schemas.microsoft.com/office/word/2012/wordml" xmlns:w16cid="http://schemas.microsoft.com/office/word/2016/wordml/cid" xmlns:w16se="http://schemas.microsoft.com/office/word/2015/wordml/symex" mc:Ignorable="w14 w15 w16se w16cid">
+<w:styles xmlns:mc="http://schemas.openxmlformats.org/markup-compatibility/2006" xmlns:r="http://schemas.openxmlformats.org/officeDocument/2006/relationships" xmlns:w="http://schemas.openxmlformats.org/wordprocessingml/2006/main" xmlns:w14="http://schemas.microsoft.com/office/word/2010/wordml" xmlns:w15="http://schemas.microsoft.com/office/word/2012/wordml" xmlns:w16se="http://schemas.microsoft.com/office/word/2015/wordml/symex" mc:Ignorable="w14 w15 w16se">
   <w:docDefaults>
     <w:rPrDefault>
       <w:rPr>
@@ -14382,7 +13994,7 @@
       </w:pPr>
     </w:pPrDefault>
   </w:docDefaults>
-  <w:latentStyles w:defLockedState="0" w:defUIPriority="99" w:defSemiHidden="0" w:defUnhideWhenUsed="0" w:defQFormat="0" w:count="375">
+  <w:latentStyles w:defLockedState="0" w:defUIPriority="99" w:defSemiHidden="0" w:defUnhideWhenUsed="0" w:defQFormat="0" w:count="371">
     <w:lsdException w:name="Normal" w:uiPriority="0" w:qFormat="1"/>
     <w:lsdException w:name="heading 1" w:uiPriority="9" w:qFormat="1"/>
     <w:lsdException w:name="heading 2" w:semiHidden="1" w:uiPriority="9" w:unhideWhenUsed="1" w:qFormat="1"/>
@@ -14754,8 +14366,6 @@
     <w:lsdException w:name="List Table 5 Dark Accent 6" w:uiPriority="50"/>
     <w:lsdException w:name="List Table 6 Colorful Accent 6" w:uiPriority="51"/>
     <w:lsdException w:name="List Table 7 Colorful Accent 6" w:uiPriority="52"/>
-    <w:lsdException w:name="Mention" w:semiHidden="1" w:unhideWhenUsed="1"/>
-    <w:lsdException w:name="Smart Hyperlink" w:semiHidden="1" w:unhideWhenUsed="1"/>
   </w:latentStyles>
   <w:style w:type="paragraph" w:default="1" w:styleId="Standaard">
     <w:name w:val="Normal"/>
@@ -15806,6 +15416,131 @@
 </file>
 
 <file path=customXml/item3.xml><?xml version="1.0" encoding="utf-8"?>
+<p:properties xmlns:p="http://schemas.microsoft.com/office/2006/metadata/properties" xmlns:xsi="http://www.w3.org/2001/XMLSchema-instance" xmlns:pc="http://schemas.microsoft.com/office/infopath/2007/PartnerControls">
+  <documentManagement>
+    <APDescription xmlns="e6b10b74-023b-4505-bd21-3dea7fe386f6" xsi:nil="true"/>
+    <AssetExpire xmlns="e6b10b74-023b-4505-bd21-3dea7fe386f6">2029-01-01T08:00:00+00:00</AssetExpire>
+    <CampaignTagsTaxHTField0 xmlns="e6b10b74-023b-4505-bd21-3dea7fe386f6">
+      <Terms xmlns="http://schemas.microsoft.com/office/infopath/2007/PartnerControls"/>
+    </CampaignTagsTaxHTField0>
+    <IntlLangReviewDate xmlns="e6b10b74-023b-4505-bd21-3dea7fe386f6" xsi:nil="true"/>
+    <TPFriendlyName xmlns="e6b10b74-023b-4505-bd21-3dea7fe386f6" xsi:nil="true"/>
+    <IntlLangReview xmlns="e6b10b74-023b-4505-bd21-3dea7fe386f6">false</IntlLangReview>
+    <LocLastLocAttemptVersionLookup xmlns="e6b10b74-023b-4505-bd21-3dea7fe386f6">182241</LocLastLocAttemptVersionLookup>
+    <PolicheckWords xmlns="e6b10b74-023b-4505-bd21-3dea7fe386f6" xsi:nil="true"/>
+    <SubmitterId xmlns="e6b10b74-023b-4505-bd21-3dea7fe386f6" xsi:nil="true"/>
+    <AcquiredFrom xmlns="e6b10b74-023b-4505-bd21-3dea7fe386f6">Internal MS</AcquiredFrom>
+    <EditorialStatus xmlns="e6b10b74-023b-4505-bd21-3dea7fe386f6">Complete</EditorialStatus>
+    <Markets xmlns="e6b10b74-023b-4505-bd21-3dea7fe386f6"/>
+    <OriginAsset xmlns="e6b10b74-023b-4505-bd21-3dea7fe386f6" xsi:nil="true"/>
+    <AssetStart xmlns="e6b10b74-023b-4505-bd21-3dea7fe386f6">2012-11-14T02:04:00+00:00</AssetStart>
+    <FriendlyTitle xmlns="e6b10b74-023b-4505-bd21-3dea7fe386f6" xsi:nil="true"/>
+    <MarketSpecific xmlns="e6b10b74-023b-4505-bd21-3dea7fe386f6">false</MarketSpecific>
+    <TPNamespace xmlns="e6b10b74-023b-4505-bd21-3dea7fe386f6" xsi:nil="true"/>
+    <PublishStatusLookup xmlns="e6b10b74-023b-4505-bd21-3dea7fe386f6">
+      <Value>377900</Value>
+    </PublishStatusLookup>
+    <APAuthor xmlns="e6b10b74-023b-4505-bd21-3dea7fe386f6">
+      <UserInfo>
+        <DisplayName>System Account</DisplayName>
+        <AccountId>1073741823</AccountId>
+        <AccountType/>
+      </UserInfo>
+    </APAuthor>
+    <TPCommandLine xmlns="e6b10b74-023b-4505-bd21-3dea7fe386f6" xsi:nil="true"/>
+    <IntlLangReviewer xmlns="e6b10b74-023b-4505-bd21-3dea7fe386f6" xsi:nil="true"/>
+    <OpenTemplate xmlns="e6b10b74-023b-4505-bd21-3dea7fe386f6">true</OpenTemplate>
+    <CSXSubmissionDate xmlns="e6b10b74-023b-4505-bd21-3dea7fe386f6" xsi:nil="true"/>
+    <TaxCatchAll xmlns="e6b10b74-023b-4505-bd21-3dea7fe386f6"/>
+    <Manager xmlns="e6b10b74-023b-4505-bd21-3dea7fe386f6" xsi:nil="true"/>
+    <NumericId xmlns="e6b10b74-023b-4505-bd21-3dea7fe386f6" xsi:nil="true"/>
+    <ParentAssetId xmlns="e6b10b74-023b-4505-bd21-3dea7fe386f6" xsi:nil="true"/>
+    <OriginalSourceMarket xmlns="e6b10b74-023b-4505-bd21-3dea7fe386f6">english</OriginalSourceMarket>
+    <ApprovalStatus xmlns="e6b10b74-023b-4505-bd21-3dea7fe386f6">InProgress</ApprovalStatus>
+    <TPComponent xmlns="e6b10b74-023b-4505-bd21-3dea7fe386f6" xsi:nil="true"/>
+    <EditorialTags xmlns="e6b10b74-023b-4505-bd21-3dea7fe386f6" xsi:nil="true"/>
+    <TPExecutable xmlns="e6b10b74-023b-4505-bd21-3dea7fe386f6" xsi:nil="true"/>
+    <TPLaunchHelpLink xmlns="e6b10b74-023b-4505-bd21-3dea7fe386f6" xsi:nil="true"/>
+    <LocComments xmlns="e6b10b74-023b-4505-bd21-3dea7fe386f6" xsi:nil="true"/>
+    <LocRecommendedHandoff xmlns="e6b10b74-023b-4505-bd21-3dea7fe386f6" xsi:nil="true"/>
+    <SourceTitle xmlns="e6b10b74-023b-4505-bd21-3dea7fe386f6" xsi:nil="true"/>
+    <CSXUpdate xmlns="e6b10b74-023b-4505-bd21-3dea7fe386f6">false</CSXUpdate>
+    <IntlLocPriority xmlns="e6b10b74-023b-4505-bd21-3dea7fe386f6" xsi:nil="true"/>
+    <UAProjectedTotalWords xmlns="e6b10b74-023b-4505-bd21-3dea7fe386f6" xsi:nil="true"/>
+    <AssetType xmlns="e6b10b74-023b-4505-bd21-3dea7fe386f6">TP</AssetType>
+    <MachineTranslated xmlns="e6b10b74-023b-4505-bd21-3dea7fe386f6">false</MachineTranslated>
+    <OutputCachingOn xmlns="e6b10b74-023b-4505-bd21-3dea7fe386f6">true</OutputCachingOn>
+    <TemplateStatus xmlns="e6b10b74-023b-4505-bd21-3dea7fe386f6">Complete</TemplateStatus>
+    <IsSearchable xmlns="e6b10b74-023b-4505-bd21-3dea7fe386f6">true</IsSearchable>
+    <ContentItem xmlns="e6b10b74-023b-4505-bd21-3dea7fe386f6" xsi:nil="true"/>
+    <HandoffToMSDN xmlns="e6b10b74-023b-4505-bd21-3dea7fe386f6" xsi:nil="true"/>
+    <ShowIn xmlns="e6b10b74-023b-4505-bd21-3dea7fe386f6">Show everywhere</ShowIn>
+    <ThumbnailAssetId xmlns="e6b10b74-023b-4505-bd21-3dea7fe386f6" xsi:nil="true"/>
+    <UALocComments xmlns="e6b10b74-023b-4505-bd21-3dea7fe386f6" xsi:nil="true"/>
+    <UALocRecommendation xmlns="e6b10b74-023b-4505-bd21-3dea7fe386f6">Localize</UALocRecommendation>
+    <LastModifiedDateTime xmlns="e6b10b74-023b-4505-bd21-3dea7fe386f6" xsi:nil="true"/>
+    <LegacyData xmlns="e6b10b74-023b-4505-bd21-3dea7fe386f6" xsi:nil="true"/>
+    <LocManualTestRequired xmlns="e6b10b74-023b-4505-bd21-3dea7fe386f6">false</LocManualTestRequired>
+    <LocMarketGroupTiers2 xmlns="e6b10b74-023b-4505-bd21-3dea7fe386f6" xsi:nil="true"/>
+    <ClipArtFilename xmlns="e6b10b74-023b-4505-bd21-3dea7fe386f6" xsi:nil="true"/>
+    <TPApplication xmlns="e6b10b74-023b-4505-bd21-3dea7fe386f6" xsi:nil="true"/>
+    <CSXHash xmlns="e6b10b74-023b-4505-bd21-3dea7fe386f6" xsi:nil="true"/>
+    <DirectSourceMarket xmlns="e6b10b74-023b-4505-bd21-3dea7fe386f6">english</DirectSourceMarket>
+    <PrimaryImageGen xmlns="e6b10b74-023b-4505-bd21-3dea7fe386f6">true</PrimaryImageGen>
+    <PlannedPubDate xmlns="e6b10b74-023b-4505-bd21-3dea7fe386f6" xsi:nil="true"/>
+    <CSXSubmissionMarket xmlns="e6b10b74-023b-4505-bd21-3dea7fe386f6" xsi:nil="true"/>
+    <Downloads xmlns="e6b10b74-023b-4505-bd21-3dea7fe386f6">0</Downloads>
+    <ArtSampleDocs xmlns="e6b10b74-023b-4505-bd21-3dea7fe386f6" xsi:nil="true"/>
+    <TrustLevel xmlns="e6b10b74-023b-4505-bd21-3dea7fe386f6">1 Microsoft Managed Content</TrustLevel>
+    <BlockPublish xmlns="e6b10b74-023b-4505-bd21-3dea7fe386f6">false</BlockPublish>
+    <TPLaunchHelpLinkType xmlns="e6b10b74-023b-4505-bd21-3dea7fe386f6">Template</TPLaunchHelpLinkType>
+    <LocalizationTagsTaxHTField0 xmlns="e6b10b74-023b-4505-bd21-3dea7fe386f6">
+      <Terms xmlns="http://schemas.microsoft.com/office/infopath/2007/PartnerControls"/>
+    </LocalizationTagsTaxHTField0>
+    <BusinessGroup xmlns="e6b10b74-023b-4505-bd21-3dea7fe386f6" xsi:nil="true"/>
+    <Providers xmlns="e6b10b74-023b-4505-bd21-3dea7fe386f6" xsi:nil="true"/>
+    <TemplateTemplateType xmlns="e6b10b74-023b-4505-bd21-3dea7fe386f6">Word Document Template</TemplateTemplateType>
+    <TimesCloned xmlns="e6b10b74-023b-4505-bd21-3dea7fe386f6" xsi:nil="true"/>
+    <TPAppVersion xmlns="e6b10b74-023b-4505-bd21-3dea7fe386f6" xsi:nil="true"/>
+    <VoteCount xmlns="e6b10b74-023b-4505-bd21-3dea7fe386f6" xsi:nil="true"/>
+    <FeatureTagsTaxHTField0 xmlns="e6b10b74-023b-4505-bd21-3dea7fe386f6">
+      <Terms xmlns="http://schemas.microsoft.com/office/infopath/2007/PartnerControls"/>
+    </FeatureTagsTaxHTField0>
+    <Provider xmlns="e6b10b74-023b-4505-bd21-3dea7fe386f6" xsi:nil="true"/>
+    <UACurrentWords xmlns="e6b10b74-023b-4505-bd21-3dea7fe386f6" xsi:nil="true"/>
+    <AssetId xmlns="e6b10b74-023b-4505-bd21-3dea7fe386f6">TP103843659</AssetId>
+    <TPClientViewer xmlns="e6b10b74-023b-4505-bd21-3dea7fe386f6" xsi:nil="true"/>
+    <DSATActionTaken xmlns="e6b10b74-023b-4505-bd21-3dea7fe386f6" xsi:nil="true"/>
+    <APEditor xmlns="e6b10b74-023b-4505-bd21-3dea7fe386f6">
+      <UserInfo>
+        <DisplayName/>
+        <AccountId xsi:nil="true"/>
+        <AccountType/>
+      </UserInfo>
+    </APEditor>
+    <TPInstallLocation xmlns="e6b10b74-023b-4505-bd21-3dea7fe386f6" xsi:nil="true"/>
+    <OOCacheId xmlns="e6b10b74-023b-4505-bd21-3dea7fe386f6" xsi:nil="true"/>
+    <IsDeleted xmlns="e6b10b74-023b-4505-bd21-3dea7fe386f6">false</IsDeleted>
+    <PublishTargets xmlns="e6b10b74-023b-4505-bd21-3dea7fe386f6">OfficeOnlineVNext</PublishTargets>
+    <ApprovalLog xmlns="e6b10b74-023b-4505-bd21-3dea7fe386f6" xsi:nil="true"/>
+    <BugNumber xmlns="e6b10b74-023b-4505-bd21-3dea7fe386f6" xsi:nil="true"/>
+    <CrawlForDependencies xmlns="e6b10b74-023b-4505-bd21-3dea7fe386f6">false</CrawlForDependencies>
+    <InternalTagsTaxHTField0 xmlns="e6b10b74-023b-4505-bd21-3dea7fe386f6">
+      <Terms xmlns="http://schemas.microsoft.com/office/infopath/2007/PartnerControls"/>
+    </InternalTagsTaxHTField0>
+    <LastHandOff xmlns="e6b10b74-023b-4505-bd21-3dea7fe386f6" xsi:nil="true"/>
+    <Milestone xmlns="e6b10b74-023b-4505-bd21-3dea7fe386f6" xsi:nil="true"/>
+    <OriginalRelease xmlns="e6b10b74-023b-4505-bd21-3dea7fe386f6">15</OriginalRelease>
+    <RecommendationsModifier xmlns="e6b10b74-023b-4505-bd21-3dea7fe386f6" xsi:nil="true"/>
+    <ScenarioTagsTaxHTField0 xmlns="e6b10b74-023b-4505-bd21-3dea7fe386f6">
+      <Terms xmlns="http://schemas.microsoft.com/office/infopath/2007/PartnerControls"/>
+    </ScenarioTagsTaxHTField0>
+    <UANotes xmlns="e6b10b74-023b-4505-bd21-3dea7fe386f6" xsi:nil="true"/>
+  </documentManagement>
+</p:properties>
+</file>
+
+<file path=customXml/item4.xml><?xml version="1.0" encoding="utf-8"?>
 <ct:contentTypeSchema xmlns:ct="http://schemas.microsoft.com/office/2006/metadata/contentType" xmlns:ma="http://schemas.microsoft.com/office/2006/metadata/properties/metaAttributes" ct:_="" ma:_="" ma:contentTypeName="TemplateFile" ma:contentTypeID="0x010100CBDA964ABCF6134795B89D3DFFAE1FEF0400396DD46F8E1CE5468AAD42C750079EC0" ma:contentTypeVersion="56" ma:contentTypeDescription="Create a new document." ma:contentTypeScope="" ma:versionID="037949562267adc420c401b5d1081b0d">
   <xsd:schema xmlns:xsd="http://www.w3.org/2001/XMLSchema" xmlns:xs="http://www.w3.org/2001/XMLSchema" xmlns:p="http://schemas.microsoft.com/office/2006/metadata/properties" xmlns:ns2="e6b10b74-023b-4505-bd21-3dea7fe386f6" targetNamespace="http://schemas.microsoft.com/office/2006/metadata/properties" ma:root="true" ma:fieldsID="27379c82448e8bb51bda9e1977bc4244" ns2:_="">
     <xsd:import namespace="e6b10b74-023b-4505-bd21-3dea7fe386f6"/>
@@ -16839,131 +16574,6 @@
 </ct:contentTypeSchema>
 </file>
 
-<file path=customXml/item4.xml><?xml version="1.0" encoding="utf-8"?>
-<p:properties xmlns:p="http://schemas.microsoft.com/office/2006/metadata/properties" xmlns:xsi="http://www.w3.org/2001/XMLSchema-instance" xmlns:pc="http://schemas.microsoft.com/office/infopath/2007/PartnerControls">
-  <documentManagement>
-    <APDescription xmlns="e6b10b74-023b-4505-bd21-3dea7fe386f6" xsi:nil="true"/>
-    <AssetExpire xmlns="e6b10b74-023b-4505-bd21-3dea7fe386f6">2029-01-01T08:00:00+00:00</AssetExpire>
-    <CampaignTagsTaxHTField0 xmlns="e6b10b74-023b-4505-bd21-3dea7fe386f6">
-      <Terms xmlns="http://schemas.microsoft.com/office/infopath/2007/PartnerControls"/>
-    </CampaignTagsTaxHTField0>
-    <IntlLangReviewDate xmlns="e6b10b74-023b-4505-bd21-3dea7fe386f6" xsi:nil="true"/>
-    <TPFriendlyName xmlns="e6b10b74-023b-4505-bd21-3dea7fe386f6" xsi:nil="true"/>
-    <IntlLangReview xmlns="e6b10b74-023b-4505-bd21-3dea7fe386f6">false</IntlLangReview>
-    <LocLastLocAttemptVersionLookup xmlns="e6b10b74-023b-4505-bd21-3dea7fe386f6">182241</LocLastLocAttemptVersionLookup>
-    <PolicheckWords xmlns="e6b10b74-023b-4505-bd21-3dea7fe386f6" xsi:nil="true"/>
-    <SubmitterId xmlns="e6b10b74-023b-4505-bd21-3dea7fe386f6" xsi:nil="true"/>
-    <AcquiredFrom xmlns="e6b10b74-023b-4505-bd21-3dea7fe386f6">Internal MS</AcquiredFrom>
-    <EditorialStatus xmlns="e6b10b74-023b-4505-bd21-3dea7fe386f6">Complete</EditorialStatus>
-    <Markets xmlns="e6b10b74-023b-4505-bd21-3dea7fe386f6"/>
-    <OriginAsset xmlns="e6b10b74-023b-4505-bd21-3dea7fe386f6" xsi:nil="true"/>
-    <AssetStart xmlns="e6b10b74-023b-4505-bd21-3dea7fe386f6">2012-11-14T02:04:00+00:00</AssetStart>
-    <FriendlyTitle xmlns="e6b10b74-023b-4505-bd21-3dea7fe386f6" xsi:nil="true"/>
-    <MarketSpecific xmlns="e6b10b74-023b-4505-bd21-3dea7fe386f6">false</MarketSpecific>
-    <TPNamespace xmlns="e6b10b74-023b-4505-bd21-3dea7fe386f6" xsi:nil="true"/>
-    <PublishStatusLookup xmlns="e6b10b74-023b-4505-bd21-3dea7fe386f6">
-      <Value>377900</Value>
-    </PublishStatusLookup>
-    <APAuthor xmlns="e6b10b74-023b-4505-bd21-3dea7fe386f6">
-      <UserInfo>
-        <DisplayName>System Account</DisplayName>
-        <AccountId>1073741823</AccountId>
-        <AccountType/>
-      </UserInfo>
-    </APAuthor>
-    <TPCommandLine xmlns="e6b10b74-023b-4505-bd21-3dea7fe386f6" xsi:nil="true"/>
-    <IntlLangReviewer xmlns="e6b10b74-023b-4505-bd21-3dea7fe386f6" xsi:nil="true"/>
-    <OpenTemplate xmlns="e6b10b74-023b-4505-bd21-3dea7fe386f6">true</OpenTemplate>
-    <CSXSubmissionDate xmlns="e6b10b74-023b-4505-bd21-3dea7fe386f6" xsi:nil="true"/>
-    <TaxCatchAll xmlns="e6b10b74-023b-4505-bd21-3dea7fe386f6"/>
-    <Manager xmlns="e6b10b74-023b-4505-bd21-3dea7fe386f6" xsi:nil="true"/>
-    <NumericId xmlns="e6b10b74-023b-4505-bd21-3dea7fe386f6" xsi:nil="true"/>
-    <ParentAssetId xmlns="e6b10b74-023b-4505-bd21-3dea7fe386f6" xsi:nil="true"/>
-    <OriginalSourceMarket xmlns="e6b10b74-023b-4505-bd21-3dea7fe386f6">english</OriginalSourceMarket>
-    <ApprovalStatus xmlns="e6b10b74-023b-4505-bd21-3dea7fe386f6">InProgress</ApprovalStatus>
-    <TPComponent xmlns="e6b10b74-023b-4505-bd21-3dea7fe386f6" xsi:nil="true"/>
-    <EditorialTags xmlns="e6b10b74-023b-4505-bd21-3dea7fe386f6" xsi:nil="true"/>
-    <TPExecutable xmlns="e6b10b74-023b-4505-bd21-3dea7fe386f6" xsi:nil="true"/>
-    <TPLaunchHelpLink xmlns="e6b10b74-023b-4505-bd21-3dea7fe386f6" xsi:nil="true"/>
-    <LocComments xmlns="e6b10b74-023b-4505-bd21-3dea7fe386f6" xsi:nil="true"/>
-    <LocRecommendedHandoff xmlns="e6b10b74-023b-4505-bd21-3dea7fe386f6" xsi:nil="true"/>
-    <SourceTitle xmlns="e6b10b74-023b-4505-bd21-3dea7fe386f6" xsi:nil="true"/>
-    <CSXUpdate xmlns="e6b10b74-023b-4505-bd21-3dea7fe386f6">false</CSXUpdate>
-    <IntlLocPriority xmlns="e6b10b74-023b-4505-bd21-3dea7fe386f6" xsi:nil="true"/>
-    <UAProjectedTotalWords xmlns="e6b10b74-023b-4505-bd21-3dea7fe386f6" xsi:nil="true"/>
-    <AssetType xmlns="e6b10b74-023b-4505-bd21-3dea7fe386f6">TP</AssetType>
-    <MachineTranslated xmlns="e6b10b74-023b-4505-bd21-3dea7fe386f6">false</MachineTranslated>
-    <OutputCachingOn xmlns="e6b10b74-023b-4505-bd21-3dea7fe386f6">true</OutputCachingOn>
-    <TemplateStatus xmlns="e6b10b74-023b-4505-bd21-3dea7fe386f6">Complete</TemplateStatus>
-    <IsSearchable xmlns="e6b10b74-023b-4505-bd21-3dea7fe386f6">true</IsSearchable>
-    <ContentItem xmlns="e6b10b74-023b-4505-bd21-3dea7fe386f6" xsi:nil="true"/>
-    <HandoffToMSDN xmlns="e6b10b74-023b-4505-bd21-3dea7fe386f6" xsi:nil="true"/>
-    <ShowIn xmlns="e6b10b74-023b-4505-bd21-3dea7fe386f6">Show everywhere</ShowIn>
-    <ThumbnailAssetId xmlns="e6b10b74-023b-4505-bd21-3dea7fe386f6" xsi:nil="true"/>
-    <UALocComments xmlns="e6b10b74-023b-4505-bd21-3dea7fe386f6" xsi:nil="true"/>
-    <UALocRecommendation xmlns="e6b10b74-023b-4505-bd21-3dea7fe386f6">Localize</UALocRecommendation>
-    <LastModifiedDateTime xmlns="e6b10b74-023b-4505-bd21-3dea7fe386f6" xsi:nil="true"/>
-    <LegacyData xmlns="e6b10b74-023b-4505-bd21-3dea7fe386f6" xsi:nil="true"/>
-    <LocManualTestRequired xmlns="e6b10b74-023b-4505-bd21-3dea7fe386f6">false</LocManualTestRequired>
-    <LocMarketGroupTiers2 xmlns="e6b10b74-023b-4505-bd21-3dea7fe386f6" xsi:nil="true"/>
-    <ClipArtFilename xmlns="e6b10b74-023b-4505-bd21-3dea7fe386f6" xsi:nil="true"/>
-    <TPApplication xmlns="e6b10b74-023b-4505-bd21-3dea7fe386f6" xsi:nil="true"/>
-    <CSXHash xmlns="e6b10b74-023b-4505-bd21-3dea7fe386f6" xsi:nil="true"/>
-    <DirectSourceMarket xmlns="e6b10b74-023b-4505-bd21-3dea7fe386f6">english</DirectSourceMarket>
-    <PrimaryImageGen xmlns="e6b10b74-023b-4505-bd21-3dea7fe386f6">true</PrimaryImageGen>
-    <PlannedPubDate xmlns="e6b10b74-023b-4505-bd21-3dea7fe386f6" xsi:nil="true"/>
-    <CSXSubmissionMarket xmlns="e6b10b74-023b-4505-bd21-3dea7fe386f6" xsi:nil="true"/>
-    <Downloads xmlns="e6b10b74-023b-4505-bd21-3dea7fe386f6">0</Downloads>
-    <ArtSampleDocs xmlns="e6b10b74-023b-4505-bd21-3dea7fe386f6" xsi:nil="true"/>
-    <TrustLevel xmlns="e6b10b74-023b-4505-bd21-3dea7fe386f6">1 Microsoft Managed Content</TrustLevel>
-    <BlockPublish xmlns="e6b10b74-023b-4505-bd21-3dea7fe386f6">false</BlockPublish>
-    <TPLaunchHelpLinkType xmlns="e6b10b74-023b-4505-bd21-3dea7fe386f6">Template</TPLaunchHelpLinkType>
-    <LocalizationTagsTaxHTField0 xmlns="e6b10b74-023b-4505-bd21-3dea7fe386f6">
-      <Terms xmlns="http://schemas.microsoft.com/office/infopath/2007/PartnerControls"/>
-    </LocalizationTagsTaxHTField0>
-    <BusinessGroup xmlns="e6b10b74-023b-4505-bd21-3dea7fe386f6" xsi:nil="true"/>
-    <Providers xmlns="e6b10b74-023b-4505-bd21-3dea7fe386f6" xsi:nil="true"/>
-    <TemplateTemplateType xmlns="e6b10b74-023b-4505-bd21-3dea7fe386f6">Word Document Template</TemplateTemplateType>
-    <TimesCloned xmlns="e6b10b74-023b-4505-bd21-3dea7fe386f6" xsi:nil="true"/>
-    <TPAppVersion xmlns="e6b10b74-023b-4505-bd21-3dea7fe386f6" xsi:nil="true"/>
-    <VoteCount xmlns="e6b10b74-023b-4505-bd21-3dea7fe386f6" xsi:nil="true"/>
-    <FeatureTagsTaxHTField0 xmlns="e6b10b74-023b-4505-bd21-3dea7fe386f6">
-      <Terms xmlns="http://schemas.microsoft.com/office/infopath/2007/PartnerControls"/>
-    </FeatureTagsTaxHTField0>
-    <Provider xmlns="e6b10b74-023b-4505-bd21-3dea7fe386f6" xsi:nil="true"/>
-    <UACurrentWords xmlns="e6b10b74-023b-4505-bd21-3dea7fe386f6" xsi:nil="true"/>
-    <AssetId xmlns="e6b10b74-023b-4505-bd21-3dea7fe386f6">TP103843659</AssetId>
-    <TPClientViewer xmlns="e6b10b74-023b-4505-bd21-3dea7fe386f6" xsi:nil="true"/>
-    <DSATActionTaken xmlns="e6b10b74-023b-4505-bd21-3dea7fe386f6" xsi:nil="true"/>
-    <APEditor xmlns="e6b10b74-023b-4505-bd21-3dea7fe386f6">
-      <UserInfo>
-        <DisplayName/>
-        <AccountId xsi:nil="true"/>
-        <AccountType/>
-      </UserInfo>
-    </APEditor>
-    <TPInstallLocation xmlns="e6b10b74-023b-4505-bd21-3dea7fe386f6" xsi:nil="true"/>
-    <OOCacheId xmlns="e6b10b74-023b-4505-bd21-3dea7fe386f6" xsi:nil="true"/>
-    <IsDeleted xmlns="e6b10b74-023b-4505-bd21-3dea7fe386f6">false</IsDeleted>
-    <PublishTargets xmlns="e6b10b74-023b-4505-bd21-3dea7fe386f6">OfficeOnlineVNext</PublishTargets>
-    <ApprovalLog xmlns="e6b10b74-023b-4505-bd21-3dea7fe386f6" xsi:nil="true"/>
-    <BugNumber xmlns="e6b10b74-023b-4505-bd21-3dea7fe386f6" xsi:nil="true"/>
-    <CrawlForDependencies xmlns="e6b10b74-023b-4505-bd21-3dea7fe386f6">false</CrawlForDependencies>
-    <InternalTagsTaxHTField0 xmlns="e6b10b74-023b-4505-bd21-3dea7fe386f6">
-      <Terms xmlns="http://schemas.microsoft.com/office/infopath/2007/PartnerControls"/>
-    </InternalTagsTaxHTField0>
-    <LastHandOff xmlns="e6b10b74-023b-4505-bd21-3dea7fe386f6" xsi:nil="true"/>
-    <Milestone xmlns="e6b10b74-023b-4505-bd21-3dea7fe386f6" xsi:nil="true"/>
-    <OriginalRelease xmlns="e6b10b74-023b-4505-bd21-3dea7fe386f6">15</OriginalRelease>
-    <RecommendationsModifier xmlns="e6b10b74-023b-4505-bd21-3dea7fe386f6" xsi:nil="true"/>
-    <ScenarioTagsTaxHTField0 xmlns="e6b10b74-023b-4505-bd21-3dea7fe386f6">
-      <Terms xmlns="http://schemas.microsoft.com/office/infopath/2007/PartnerControls"/>
-    </ScenarioTagsTaxHTField0>
-    <UANotes xmlns="e6b10b74-023b-4505-bd21-3dea7fe386f6" xsi:nil="true"/>
-  </documentManagement>
-</p:properties>
-</file>
-
 <file path=customXml/item5.xml><?xml version="1.0" encoding="utf-8"?>
 <b:Sources xmlns:b="http://schemas.openxmlformats.org/officeDocument/2006/bibliography" SelectedStyle="\apasixtheditionofficeonline.xsl" StyleName="APA" Version="6"/>
 </file>
@@ -16985,6 +16595,16 @@
 </file>
 
 <file path=customXml/itemProps3.xml><?xml version="1.0" encoding="utf-8"?>
+<ds:datastoreItem xmlns:ds="http://schemas.openxmlformats.org/officeDocument/2006/customXml" ds:itemID="{49B91EDE-5397-46E5-8069-B2629F7CA550}">
+  <ds:schemaRefs>
+    <ds:schemaRef ds:uri="http://schemas.microsoft.com/office/2006/metadata/properties"/>
+    <ds:schemaRef ds:uri="http://schemas.microsoft.com/office/infopath/2007/PartnerControls"/>
+    <ds:schemaRef ds:uri="e6b10b74-023b-4505-bd21-3dea7fe386f6"/>
+  </ds:schemaRefs>
+</ds:datastoreItem>
+</file>
+
+<file path=customXml/itemProps4.xml><?xml version="1.0" encoding="utf-8"?>
 <ds:datastoreItem xmlns:ds="http://schemas.openxmlformats.org/officeDocument/2006/customXml" ds:itemID="{9E115035-185F-4212-BFA8-8F4CFE16B68B}">
   <ds:schemaRefs>
     <ds:schemaRef ds:uri="http://schemas.microsoft.com/office/2006/metadata/contentType"/>
@@ -17002,18 +16622,8 @@
 </ds:datastoreItem>
 </file>
 
-<file path=customXml/itemProps4.xml><?xml version="1.0" encoding="utf-8"?>
-<ds:datastoreItem xmlns:ds="http://schemas.openxmlformats.org/officeDocument/2006/customXml" ds:itemID="{49B91EDE-5397-46E5-8069-B2629F7CA550}">
-  <ds:schemaRefs>
-    <ds:schemaRef ds:uri="http://schemas.microsoft.com/office/2006/metadata/properties"/>
-    <ds:schemaRef ds:uri="http://schemas.microsoft.com/office/infopath/2007/PartnerControls"/>
-    <ds:schemaRef ds:uri="e6b10b74-023b-4505-bd21-3dea7fe386f6"/>
-  </ds:schemaRefs>
-</ds:datastoreItem>
-</file>
-
 <file path=customXml/itemProps5.xml><?xml version="1.0" encoding="utf-8"?>
-<ds:datastoreItem xmlns:ds="http://schemas.openxmlformats.org/officeDocument/2006/customXml" ds:itemID="{878FA74A-CB3F-0E44-B462-7254A0E85FAE}">
+<ds:datastoreItem xmlns:ds="http://schemas.openxmlformats.org/officeDocument/2006/customXml" ds:itemID="{2318A23B-3EA0-4B4F-868E-D5B6B6EE5860}">
   <ds:schemaRefs>
     <ds:schemaRef ds:uri="http://schemas.openxmlformats.org/officeDocument/2006/bibliography"/>
   </ds:schemaRefs>

</xml_diff>

<commit_message>
erd toegevoegt in TO
</commit_message>
<xml_diff>
--- a/documentatie_And_sql/documentatie/technisch ontwerp.docx
+++ b/documentatie_And_sql/documentatie/technisch ontwerp.docx
@@ -270,7 +270,7 @@
                   </wp:anchor>
                 </w:drawing>
               </mc:Choice>
-              <mc:Fallback xmlns:w16cid="http://schemas.microsoft.com/office/word/2016/wordml/cid" xmlns:am3d="http://schemas.microsoft.com/office/drawing/2017/model3d" xmlns:aink="http://schemas.microsoft.com/office/drawing/2016/ink" xmlns:cx8="http://schemas.microsoft.com/office/drawing/2016/5/14/chartex" xmlns:cx7="http://schemas.microsoft.com/office/drawing/2016/5/13/chartex" xmlns:cx6="http://schemas.microsoft.com/office/drawing/2016/5/12/chartex" xmlns:cx5="http://schemas.microsoft.com/office/drawing/2016/5/11/chartex" xmlns:cx4="http://schemas.microsoft.com/office/drawing/2016/5/10/chartex" xmlns:cx3="http://schemas.microsoft.com/office/drawing/2016/5/9/chartex" xmlns:cx2="http://schemas.microsoft.com/office/drawing/2015/10/21/chartex" xmlns:cx1="http://schemas.microsoft.com/office/drawing/2015/9/8/chartex">
+              <mc:Fallback xmlns:cx1="http://schemas.microsoft.com/office/drawing/2015/9/8/chartex" xmlns:cx2="http://schemas.microsoft.com/office/drawing/2015/10/21/chartex" xmlns:cx3="http://schemas.microsoft.com/office/drawing/2016/5/9/chartex" xmlns:cx4="http://schemas.microsoft.com/office/drawing/2016/5/10/chartex" xmlns:cx5="http://schemas.microsoft.com/office/drawing/2016/5/11/chartex" xmlns:cx6="http://schemas.microsoft.com/office/drawing/2016/5/12/chartex" xmlns:cx7="http://schemas.microsoft.com/office/drawing/2016/5/13/chartex" xmlns:cx8="http://schemas.microsoft.com/office/drawing/2016/5/14/chartex" xmlns:aink="http://schemas.microsoft.com/office/drawing/2016/ink" xmlns:am3d="http://schemas.microsoft.com/office/drawing/2017/model3d" xmlns:w16cid="http://schemas.microsoft.com/office/word/2016/wordml/cid">
                 <w:pict>
                   <v:shapetype w14:anchorId="4EFEF11F" id="_x0000_t202" coordsize="21600,21600" o:spt="202" path="m,l,21600r21600,l21600,xe">
                     <v:stroke joinstyle="miter"/>
@@ -1279,8 +1279,9 @@
       <w:r>
         <w:tab/>
       </w:r>
+      <w:bookmarkStart w:id="3" w:name="_GoBack"/>
       <w:r>
-        <w:pict w14:anchorId="5088557D">
+        <w:pict w14:anchorId="2493DDF8">
           <v:shapetype id="_x0000_t75" coordsize="21600,21600" o:spt="75" o:preferrelative="t" path="m@4@5l@4@11@9@11@9@5xe" filled="f" stroked="f">
             <v:stroke joinstyle="miter"/>
             <v:formulas>
@@ -1300,11 +1301,12 @@
             <v:path o:extrusionok="f" gradientshapeok="t" o:connecttype="rect"/>
             <o:lock v:ext="edit" aspectratio="t"/>
           </v:shapetype>
-          <v:shape id="_x0000_i1025" type="#_x0000_t75" style="width:450.75pt;height:565.5pt">
-            <v:imagedata r:id="rId19" o:title="erd_v6"/>
+          <v:shape id="_x0000_i1027" type="#_x0000_t75" style="width:450.9pt;height:632.85pt">
+            <v:imagedata r:id="rId19" o:title="erd_v7"/>
           </v:shape>
         </w:pict>
       </w:r>
+      <w:bookmarkEnd w:id="3"/>
     </w:p>
     <w:p>
       <w:pPr>
@@ -1344,7 +1346,7 @@
       <w:pPr>
         <w:pStyle w:val="Kop2"/>
       </w:pPr>
-      <w:bookmarkStart w:id="3" w:name="_Toc467757865"/>
+      <w:bookmarkStart w:id="4" w:name="_Toc467757865"/>
       <w:r>
         <w:t>Normalisatie</w:t>
       </w:r>
@@ -5927,7 +5929,15 @@
       </w:r>
       <w:proofErr w:type="spellEnd"/>
       <w:r>
-        <w:t xml:space="preserve"> tijd, reguliere tarieven,toeslagen,tarief </w:t>
+        <w:t xml:space="preserve"> tijd, reguliere </w:t>
+      </w:r>
+      <w:proofErr w:type="spellStart"/>
+      <w:r>
+        <w:t>tarieven,toeslagen,tarief</w:t>
+      </w:r>
+      <w:proofErr w:type="spellEnd"/>
+      <w:r>
+        <w:t xml:space="preserve"> </w:t>
       </w:r>
       <w:proofErr w:type="spellStart"/>
       <w:r>
@@ -13218,8 +13228,6 @@
       <w:pPr>
         <w:pStyle w:val="Geenafstand"/>
       </w:pPr>
-      <w:bookmarkStart w:id="4" w:name="_GoBack"/>
-      <w:bookmarkEnd w:id="4"/>
     </w:p>
     <w:p>
       <w:pPr>
@@ -13282,7 +13290,7 @@
       <w:r>
         <w:t>Slot</w:t>
       </w:r>
-      <w:bookmarkEnd w:id="3"/>
+      <w:bookmarkEnd w:id="4"/>
     </w:p>
     <w:p/>
     <w:p>
@@ -13423,7 +13431,7 @@
       <w:rPr>
         <w:noProof/>
       </w:rPr>
-      <w:t>5</w:t>
+      <w:t>6</w:t>
     </w:r>
     <w:r>
       <w:rPr>
@@ -15416,131 +15424,6 @@
 </file>
 
 <file path=customXml/item3.xml><?xml version="1.0" encoding="utf-8"?>
-<p:properties xmlns:p="http://schemas.microsoft.com/office/2006/metadata/properties" xmlns:xsi="http://www.w3.org/2001/XMLSchema-instance" xmlns:pc="http://schemas.microsoft.com/office/infopath/2007/PartnerControls">
-  <documentManagement>
-    <APDescription xmlns="e6b10b74-023b-4505-bd21-3dea7fe386f6" xsi:nil="true"/>
-    <AssetExpire xmlns="e6b10b74-023b-4505-bd21-3dea7fe386f6">2029-01-01T08:00:00+00:00</AssetExpire>
-    <CampaignTagsTaxHTField0 xmlns="e6b10b74-023b-4505-bd21-3dea7fe386f6">
-      <Terms xmlns="http://schemas.microsoft.com/office/infopath/2007/PartnerControls"/>
-    </CampaignTagsTaxHTField0>
-    <IntlLangReviewDate xmlns="e6b10b74-023b-4505-bd21-3dea7fe386f6" xsi:nil="true"/>
-    <TPFriendlyName xmlns="e6b10b74-023b-4505-bd21-3dea7fe386f6" xsi:nil="true"/>
-    <IntlLangReview xmlns="e6b10b74-023b-4505-bd21-3dea7fe386f6">false</IntlLangReview>
-    <LocLastLocAttemptVersionLookup xmlns="e6b10b74-023b-4505-bd21-3dea7fe386f6">182241</LocLastLocAttemptVersionLookup>
-    <PolicheckWords xmlns="e6b10b74-023b-4505-bd21-3dea7fe386f6" xsi:nil="true"/>
-    <SubmitterId xmlns="e6b10b74-023b-4505-bd21-3dea7fe386f6" xsi:nil="true"/>
-    <AcquiredFrom xmlns="e6b10b74-023b-4505-bd21-3dea7fe386f6">Internal MS</AcquiredFrom>
-    <EditorialStatus xmlns="e6b10b74-023b-4505-bd21-3dea7fe386f6">Complete</EditorialStatus>
-    <Markets xmlns="e6b10b74-023b-4505-bd21-3dea7fe386f6"/>
-    <OriginAsset xmlns="e6b10b74-023b-4505-bd21-3dea7fe386f6" xsi:nil="true"/>
-    <AssetStart xmlns="e6b10b74-023b-4505-bd21-3dea7fe386f6">2012-11-14T02:04:00+00:00</AssetStart>
-    <FriendlyTitle xmlns="e6b10b74-023b-4505-bd21-3dea7fe386f6" xsi:nil="true"/>
-    <MarketSpecific xmlns="e6b10b74-023b-4505-bd21-3dea7fe386f6">false</MarketSpecific>
-    <TPNamespace xmlns="e6b10b74-023b-4505-bd21-3dea7fe386f6" xsi:nil="true"/>
-    <PublishStatusLookup xmlns="e6b10b74-023b-4505-bd21-3dea7fe386f6">
-      <Value>377900</Value>
-    </PublishStatusLookup>
-    <APAuthor xmlns="e6b10b74-023b-4505-bd21-3dea7fe386f6">
-      <UserInfo>
-        <DisplayName>System Account</DisplayName>
-        <AccountId>1073741823</AccountId>
-        <AccountType/>
-      </UserInfo>
-    </APAuthor>
-    <TPCommandLine xmlns="e6b10b74-023b-4505-bd21-3dea7fe386f6" xsi:nil="true"/>
-    <IntlLangReviewer xmlns="e6b10b74-023b-4505-bd21-3dea7fe386f6" xsi:nil="true"/>
-    <OpenTemplate xmlns="e6b10b74-023b-4505-bd21-3dea7fe386f6">true</OpenTemplate>
-    <CSXSubmissionDate xmlns="e6b10b74-023b-4505-bd21-3dea7fe386f6" xsi:nil="true"/>
-    <TaxCatchAll xmlns="e6b10b74-023b-4505-bd21-3dea7fe386f6"/>
-    <Manager xmlns="e6b10b74-023b-4505-bd21-3dea7fe386f6" xsi:nil="true"/>
-    <NumericId xmlns="e6b10b74-023b-4505-bd21-3dea7fe386f6" xsi:nil="true"/>
-    <ParentAssetId xmlns="e6b10b74-023b-4505-bd21-3dea7fe386f6" xsi:nil="true"/>
-    <OriginalSourceMarket xmlns="e6b10b74-023b-4505-bd21-3dea7fe386f6">english</OriginalSourceMarket>
-    <ApprovalStatus xmlns="e6b10b74-023b-4505-bd21-3dea7fe386f6">InProgress</ApprovalStatus>
-    <TPComponent xmlns="e6b10b74-023b-4505-bd21-3dea7fe386f6" xsi:nil="true"/>
-    <EditorialTags xmlns="e6b10b74-023b-4505-bd21-3dea7fe386f6" xsi:nil="true"/>
-    <TPExecutable xmlns="e6b10b74-023b-4505-bd21-3dea7fe386f6" xsi:nil="true"/>
-    <TPLaunchHelpLink xmlns="e6b10b74-023b-4505-bd21-3dea7fe386f6" xsi:nil="true"/>
-    <LocComments xmlns="e6b10b74-023b-4505-bd21-3dea7fe386f6" xsi:nil="true"/>
-    <LocRecommendedHandoff xmlns="e6b10b74-023b-4505-bd21-3dea7fe386f6" xsi:nil="true"/>
-    <SourceTitle xmlns="e6b10b74-023b-4505-bd21-3dea7fe386f6" xsi:nil="true"/>
-    <CSXUpdate xmlns="e6b10b74-023b-4505-bd21-3dea7fe386f6">false</CSXUpdate>
-    <IntlLocPriority xmlns="e6b10b74-023b-4505-bd21-3dea7fe386f6" xsi:nil="true"/>
-    <UAProjectedTotalWords xmlns="e6b10b74-023b-4505-bd21-3dea7fe386f6" xsi:nil="true"/>
-    <AssetType xmlns="e6b10b74-023b-4505-bd21-3dea7fe386f6">TP</AssetType>
-    <MachineTranslated xmlns="e6b10b74-023b-4505-bd21-3dea7fe386f6">false</MachineTranslated>
-    <OutputCachingOn xmlns="e6b10b74-023b-4505-bd21-3dea7fe386f6">true</OutputCachingOn>
-    <TemplateStatus xmlns="e6b10b74-023b-4505-bd21-3dea7fe386f6">Complete</TemplateStatus>
-    <IsSearchable xmlns="e6b10b74-023b-4505-bd21-3dea7fe386f6">true</IsSearchable>
-    <ContentItem xmlns="e6b10b74-023b-4505-bd21-3dea7fe386f6" xsi:nil="true"/>
-    <HandoffToMSDN xmlns="e6b10b74-023b-4505-bd21-3dea7fe386f6" xsi:nil="true"/>
-    <ShowIn xmlns="e6b10b74-023b-4505-bd21-3dea7fe386f6">Show everywhere</ShowIn>
-    <ThumbnailAssetId xmlns="e6b10b74-023b-4505-bd21-3dea7fe386f6" xsi:nil="true"/>
-    <UALocComments xmlns="e6b10b74-023b-4505-bd21-3dea7fe386f6" xsi:nil="true"/>
-    <UALocRecommendation xmlns="e6b10b74-023b-4505-bd21-3dea7fe386f6">Localize</UALocRecommendation>
-    <LastModifiedDateTime xmlns="e6b10b74-023b-4505-bd21-3dea7fe386f6" xsi:nil="true"/>
-    <LegacyData xmlns="e6b10b74-023b-4505-bd21-3dea7fe386f6" xsi:nil="true"/>
-    <LocManualTestRequired xmlns="e6b10b74-023b-4505-bd21-3dea7fe386f6">false</LocManualTestRequired>
-    <LocMarketGroupTiers2 xmlns="e6b10b74-023b-4505-bd21-3dea7fe386f6" xsi:nil="true"/>
-    <ClipArtFilename xmlns="e6b10b74-023b-4505-bd21-3dea7fe386f6" xsi:nil="true"/>
-    <TPApplication xmlns="e6b10b74-023b-4505-bd21-3dea7fe386f6" xsi:nil="true"/>
-    <CSXHash xmlns="e6b10b74-023b-4505-bd21-3dea7fe386f6" xsi:nil="true"/>
-    <DirectSourceMarket xmlns="e6b10b74-023b-4505-bd21-3dea7fe386f6">english</DirectSourceMarket>
-    <PrimaryImageGen xmlns="e6b10b74-023b-4505-bd21-3dea7fe386f6">true</PrimaryImageGen>
-    <PlannedPubDate xmlns="e6b10b74-023b-4505-bd21-3dea7fe386f6" xsi:nil="true"/>
-    <CSXSubmissionMarket xmlns="e6b10b74-023b-4505-bd21-3dea7fe386f6" xsi:nil="true"/>
-    <Downloads xmlns="e6b10b74-023b-4505-bd21-3dea7fe386f6">0</Downloads>
-    <ArtSampleDocs xmlns="e6b10b74-023b-4505-bd21-3dea7fe386f6" xsi:nil="true"/>
-    <TrustLevel xmlns="e6b10b74-023b-4505-bd21-3dea7fe386f6">1 Microsoft Managed Content</TrustLevel>
-    <BlockPublish xmlns="e6b10b74-023b-4505-bd21-3dea7fe386f6">false</BlockPublish>
-    <TPLaunchHelpLinkType xmlns="e6b10b74-023b-4505-bd21-3dea7fe386f6">Template</TPLaunchHelpLinkType>
-    <LocalizationTagsTaxHTField0 xmlns="e6b10b74-023b-4505-bd21-3dea7fe386f6">
-      <Terms xmlns="http://schemas.microsoft.com/office/infopath/2007/PartnerControls"/>
-    </LocalizationTagsTaxHTField0>
-    <BusinessGroup xmlns="e6b10b74-023b-4505-bd21-3dea7fe386f6" xsi:nil="true"/>
-    <Providers xmlns="e6b10b74-023b-4505-bd21-3dea7fe386f6" xsi:nil="true"/>
-    <TemplateTemplateType xmlns="e6b10b74-023b-4505-bd21-3dea7fe386f6">Word Document Template</TemplateTemplateType>
-    <TimesCloned xmlns="e6b10b74-023b-4505-bd21-3dea7fe386f6" xsi:nil="true"/>
-    <TPAppVersion xmlns="e6b10b74-023b-4505-bd21-3dea7fe386f6" xsi:nil="true"/>
-    <VoteCount xmlns="e6b10b74-023b-4505-bd21-3dea7fe386f6" xsi:nil="true"/>
-    <FeatureTagsTaxHTField0 xmlns="e6b10b74-023b-4505-bd21-3dea7fe386f6">
-      <Terms xmlns="http://schemas.microsoft.com/office/infopath/2007/PartnerControls"/>
-    </FeatureTagsTaxHTField0>
-    <Provider xmlns="e6b10b74-023b-4505-bd21-3dea7fe386f6" xsi:nil="true"/>
-    <UACurrentWords xmlns="e6b10b74-023b-4505-bd21-3dea7fe386f6" xsi:nil="true"/>
-    <AssetId xmlns="e6b10b74-023b-4505-bd21-3dea7fe386f6">TP103843659</AssetId>
-    <TPClientViewer xmlns="e6b10b74-023b-4505-bd21-3dea7fe386f6" xsi:nil="true"/>
-    <DSATActionTaken xmlns="e6b10b74-023b-4505-bd21-3dea7fe386f6" xsi:nil="true"/>
-    <APEditor xmlns="e6b10b74-023b-4505-bd21-3dea7fe386f6">
-      <UserInfo>
-        <DisplayName/>
-        <AccountId xsi:nil="true"/>
-        <AccountType/>
-      </UserInfo>
-    </APEditor>
-    <TPInstallLocation xmlns="e6b10b74-023b-4505-bd21-3dea7fe386f6" xsi:nil="true"/>
-    <OOCacheId xmlns="e6b10b74-023b-4505-bd21-3dea7fe386f6" xsi:nil="true"/>
-    <IsDeleted xmlns="e6b10b74-023b-4505-bd21-3dea7fe386f6">false</IsDeleted>
-    <PublishTargets xmlns="e6b10b74-023b-4505-bd21-3dea7fe386f6">OfficeOnlineVNext</PublishTargets>
-    <ApprovalLog xmlns="e6b10b74-023b-4505-bd21-3dea7fe386f6" xsi:nil="true"/>
-    <BugNumber xmlns="e6b10b74-023b-4505-bd21-3dea7fe386f6" xsi:nil="true"/>
-    <CrawlForDependencies xmlns="e6b10b74-023b-4505-bd21-3dea7fe386f6">false</CrawlForDependencies>
-    <InternalTagsTaxHTField0 xmlns="e6b10b74-023b-4505-bd21-3dea7fe386f6">
-      <Terms xmlns="http://schemas.microsoft.com/office/infopath/2007/PartnerControls"/>
-    </InternalTagsTaxHTField0>
-    <LastHandOff xmlns="e6b10b74-023b-4505-bd21-3dea7fe386f6" xsi:nil="true"/>
-    <Milestone xmlns="e6b10b74-023b-4505-bd21-3dea7fe386f6" xsi:nil="true"/>
-    <OriginalRelease xmlns="e6b10b74-023b-4505-bd21-3dea7fe386f6">15</OriginalRelease>
-    <RecommendationsModifier xmlns="e6b10b74-023b-4505-bd21-3dea7fe386f6" xsi:nil="true"/>
-    <ScenarioTagsTaxHTField0 xmlns="e6b10b74-023b-4505-bd21-3dea7fe386f6">
-      <Terms xmlns="http://schemas.microsoft.com/office/infopath/2007/PartnerControls"/>
-    </ScenarioTagsTaxHTField0>
-    <UANotes xmlns="e6b10b74-023b-4505-bd21-3dea7fe386f6" xsi:nil="true"/>
-  </documentManagement>
-</p:properties>
-</file>
-
-<file path=customXml/item4.xml><?xml version="1.0" encoding="utf-8"?>
 <ct:contentTypeSchema xmlns:ct="http://schemas.microsoft.com/office/2006/metadata/contentType" xmlns:ma="http://schemas.microsoft.com/office/2006/metadata/properties/metaAttributes" ct:_="" ma:_="" ma:contentTypeName="TemplateFile" ma:contentTypeID="0x010100CBDA964ABCF6134795B89D3DFFAE1FEF0400396DD46F8E1CE5468AAD42C750079EC0" ma:contentTypeVersion="56" ma:contentTypeDescription="Create a new document." ma:contentTypeScope="" ma:versionID="037949562267adc420c401b5d1081b0d">
   <xsd:schema xmlns:xsd="http://www.w3.org/2001/XMLSchema" xmlns:xs="http://www.w3.org/2001/XMLSchema" xmlns:p="http://schemas.microsoft.com/office/2006/metadata/properties" xmlns:ns2="e6b10b74-023b-4505-bd21-3dea7fe386f6" targetNamespace="http://schemas.microsoft.com/office/2006/metadata/properties" ma:root="true" ma:fieldsID="27379c82448e8bb51bda9e1977bc4244" ns2:_="">
     <xsd:import namespace="e6b10b74-023b-4505-bd21-3dea7fe386f6"/>
@@ -16574,6 +16457,131 @@
 </ct:contentTypeSchema>
 </file>
 
+<file path=customXml/item4.xml><?xml version="1.0" encoding="utf-8"?>
+<p:properties xmlns:p="http://schemas.microsoft.com/office/2006/metadata/properties" xmlns:xsi="http://www.w3.org/2001/XMLSchema-instance" xmlns:pc="http://schemas.microsoft.com/office/infopath/2007/PartnerControls">
+  <documentManagement>
+    <APDescription xmlns="e6b10b74-023b-4505-bd21-3dea7fe386f6" xsi:nil="true"/>
+    <AssetExpire xmlns="e6b10b74-023b-4505-bd21-3dea7fe386f6">2029-01-01T08:00:00+00:00</AssetExpire>
+    <CampaignTagsTaxHTField0 xmlns="e6b10b74-023b-4505-bd21-3dea7fe386f6">
+      <Terms xmlns="http://schemas.microsoft.com/office/infopath/2007/PartnerControls"/>
+    </CampaignTagsTaxHTField0>
+    <IntlLangReviewDate xmlns="e6b10b74-023b-4505-bd21-3dea7fe386f6" xsi:nil="true"/>
+    <TPFriendlyName xmlns="e6b10b74-023b-4505-bd21-3dea7fe386f6" xsi:nil="true"/>
+    <IntlLangReview xmlns="e6b10b74-023b-4505-bd21-3dea7fe386f6">false</IntlLangReview>
+    <LocLastLocAttemptVersionLookup xmlns="e6b10b74-023b-4505-bd21-3dea7fe386f6">182241</LocLastLocAttemptVersionLookup>
+    <PolicheckWords xmlns="e6b10b74-023b-4505-bd21-3dea7fe386f6" xsi:nil="true"/>
+    <SubmitterId xmlns="e6b10b74-023b-4505-bd21-3dea7fe386f6" xsi:nil="true"/>
+    <AcquiredFrom xmlns="e6b10b74-023b-4505-bd21-3dea7fe386f6">Internal MS</AcquiredFrom>
+    <EditorialStatus xmlns="e6b10b74-023b-4505-bd21-3dea7fe386f6">Complete</EditorialStatus>
+    <Markets xmlns="e6b10b74-023b-4505-bd21-3dea7fe386f6"/>
+    <OriginAsset xmlns="e6b10b74-023b-4505-bd21-3dea7fe386f6" xsi:nil="true"/>
+    <AssetStart xmlns="e6b10b74-023b-4505-bd21-3dea7fe386f6">2012-11-14T02:04:00+00:00</AssetStart>
+    <FriendlyTitle xmlns="e6b10b74-023b-4505-bd21-3dea7fe386f6" xsi:nil="true"/>
+    <MarketSpecific xmlns="e6b10b74-023b-4505-bd21-3dea7fe386f6">false</MarketSpecific>
+    <TPNamespace xmlns="e6b10b74-023b-4505-bd21-3dea7fe386f6" xsi:nil="true"/>
+    <PublishStatusLookup xmlns="e6b10b74-023b-4505-bd21-3dea7fe386f6">
+      <Value>377900</Value>
+    </PublishStatusLookup>
+    <APAuthor xmlns="e6b10b74-023b-4505-bd21-3dea7fe386f6">
+      <UserInfo>
+        <DisplayName>System Account</DisplayName>
+        <AccountId>1073741823</AccountId>
+        <AccountType/>
+      </UserInfo>
+    </APAuthor>
+    <TPCommandLine xmlns="e6b10b74-023b-4505-bd21-3dea7fe386f6" xsi:nil="true"/>
+    <IntlLangReviewer xmlns="e6b10b74-023b-4505-bd21-3dea7fe386f6" xsi:nil="true"/>
+    <OpenTemplate xmlns="e6b10b74-023b-4505-bd21-3dea7fe386f6">true</OpenTemplate>
+    <CSXSubmissionDate xmlns="e6b10b74-023b-4505-bd21-3dea7fe386f6" xsi:nil="true"/>
+    <TaxCatchAll xmlns="e6b10b74-023b-4505-bd21-3dea7fe386f6"/>
+    <Manager xmlns="e6b10b74-023b-4505-bd21-3dea7fe386f6" xsi:nil="true"/>
+    <NumericId xmlns="e6b10b74-023b-4505-bd21-3dea7fe386f6" xsi:nil="true"/>
+    <ParentAssetId xmlns="e6b10b74-023b-4505-bd21-3dea7fe386f6" xsi:nil="true"/>
+    <OriginalSourceMarket xmlns="e6b10b74-023b-4505-bd21-3dea7fe386f6">english</OriginalSourceMarket>
+    <ApprovalStatus xmlns="e6b10b74-023b-4505-bd21-3dea7fe386f6">InProgress</ApprovalStatus>
+    <TPComponent xmlns="e6b10b74-023b-4505-bd21-3dea7fe386f6" xsi:nil="true"/>
+    <EditorialTags xmlns="e6b10b74-023b-4505-bd21-3dea7fe386f6" xsi:nil="true"/>
+    <TPExecutable xmlns="e6b10b74-023b-4505-bd21-3dea7fe386f6" xsi:nil="true"/>
+    <TPLaunchHelpLink xmlns="e6b10b74-023b-4505-bd21-3dea7fe386f6" xsi:nil="true"/>
+    <LocComments xmlns="e6b10b74-023b-4505-bd21-3dea7fe386f6" xsi:nil="true"/>
+    <LocRecommendedHandoff xmlns="e6b10b74-023b-4505-bd21-3dea7fe386f6" xsi:nil="true"/>
+    <SourceTitle xmlns="e6b10b74-023b-4505-bd21-3dea7fe386f6" xsi:nil="true"/>
+    <CSXUpdate xmlns="e6b10b74-023b-4505-bd21-3dea7fe386f6">false</CSXUpdate>
+    <IntlLocPriority xmlns="e6b10b74-023b-4505-bd21-3dea7fe386f6" xsi:nil="true"/>
+    <UAProjectedTotalWords xmlns="e6b10b74-023b-4505-bd21-3dea7fe386f6" xsi:nil="true"/>
+    <AssetType xmlns="e6b10b74-023b-4505-bd21-3dea7fe386f6">TP</AssetType>
+    <MachineTranslated xmlns="e6b10b74-023b-4505-bd21-3dea7fe386f6">false</MachineTranslated>
+    <OutputCachingOn xmlns="e6b10b74-023b-4505-bd21-3dea7fe386f6">true</OutputCachingOn>
+    <TemplateStatus xmlns="e6b10b74-023b-4505-bd21-3dea7fe386f6">Complete</TemplateStatus>
+    <IsSearchable xmlns="e6b10b74-023b-4505-bd21-3dea7fe386f6">true</IsSearchable>
+    <ContentItem xmlns="e6b10b74-023b-4505-bd21-3dea7fe386f6" xsi:nil="true"/>
+    <HandoffToMSDN xmlns="e6b10b74-023b-4505-bd21-3dea7fe386f6" xsi:nil="true"/>
+    <ShowIn xmlns="e6b10b74-023b-4505-bd21-3dea7fe386f6">Show everywhere</ShowIn>
+    <ThumbnailAssetId xmlns="e6b10b74-023b-4505-bd21-3dea7fe386f6" xsi:nil="true"/>
+    <UALocComments xmlns="e6b10b74-023b-4505-bd21-3dea7fe386f6" xsi:nil="true"/>
+    <UALocRecommendation xmlns="e6b10b74-023b-4505-bd21-3dea7fe386f6">Localize</UALocRecommendation>
+    <LastModifiedDateTime xmlns="e6b10b74-023b-4505-bd21-3dea7fe386f6" xsi:nil="true"/>
+    <LegacyData xmlns="e6b10b74-023b-4505-bd21-3dea7fe386f6" xsi:nil="true"/>
+    <LocManualTestRequired xmlns="e6b10b74-023b-4505-bd21-3dea7fe386f6">false</LocManualTestRequired>
+    <LocMarketGroupTiers2 xmlns="e6b10b74-023b-4505-bd21-3dea7fe386f6" xsi:nil="true"/>
+    <ClipArtFilename xmlns="e6b10b74-023b-4505-bd21-3dea7fe386f6" xsi:nil="true"/>
+    <TPApplication xmlns="e6b10b74-023b-4505-bd21-3dea7fe386f6" xsi:nil="true"/>
+    <CSXHash xmlns="e6b10b74-023b-4505-bd21-3dea7fe386f6" xsi:nil="true"/>
+    <DirectSourceMarket xmlns="e6b10b74-023b-4505-bd21-3dea7fe386f6">english</DirectSourceMarket>
+    <PrimaryImageGen xmlns="e6b10b74-023b-4505-bd21-3dea7fe386f6">true</PrimaryImageGen>
+    <PlannedPubDate xmlns="e6b10b74-023b-4505-bd21-3dea7fe386f6" xsi:nil="true"/>
+    <CSXSubmissionMarket xmlns="e6b10b74-023b-4505-bd21-3dea7fe386f6" xsi:nil="true"/>
+    <Downloads xmlns="e6b10b74-023b-4505-bd21-3dea7fe386f6">0</Downloads>
+    <ArtSampleDocs xmlns="e6b10b74-023b-4505-bd21-3dea7fe386f6" xsi:nil="true"/>
+    <TrustLevel xmlns="e6b10b74-023b-4505-bd21-3dea7fe386f6">1 Microsoft Managed Content</TrustLevel>
+    <BlockPublish xmlns="e6b10b74-023b-4505-bd21-3dea7fe386f6">false</BlockPublish>
+    <TPLaunchHelpLinkType xmlns="e6b10b74-023b-4505-bd21-3dea7fe386f6">Template</TPLaunchHelpLinkType>
+    <LocalizationTagsTaxHTField0 xmlns="e6b10b74-023b-4505-bd21-3dea7fe386f6">
+      <Terms xmlns="http://schemas.microsoft.com/office/infopath/2007/PartnerControls"/>
+    </LocalizationTagsTaxHTField0>
+    <BusinessGroup xmlns="e6b10b74-023b-4505-bd21-3dea7fe386f6" xsi:nil="true"/>
+    <Providers xmlns="e6b10b74-023b-4505-bd21-3dea7fe386f6" xsi:nil="true"/>
+    <TemplateTemplateType xmlns="e6b10b74-023b-4505-bd21-3dea7fe386f6">Word Document Template</TemplateTemplateType>
+    <TimesCloned xmlns="e6b10b74-023b-4505-bd21-3dea7fe386f6" xsi:nil="true"/>
+    <TPAppVersion xmlns="e6b10b74-023b-4505-bd21-3dea7fe386f6" xsi:nil="true"/>
+    <VoteCount xmlns="e6b10b74-023b-4505-bd21-3dea7fe386f6" xsi:nil="true"/>
+    <FeatureTagsTaxHTField0 xmlns="e6b10b74-023b-4505-bd21-3dea7fe386f6">
+      <Terms xmlns="http://schemas.microsoft.com/office/infopath/2007/PartnerControls"/>
+    </FeatureTagsTaxHTField0>
+    <Provider xmlns="e6b10b74-023b-4505-bd21-3dea7fe386f6" xsi:nil="true"/>
+    <UACurrentWords xmlns="e6b10b74-023b-4505-bd21-3dea7fe386f6" xsi:nil="true"/>
+    <AssetId xmlns="e6b10b74-023b-4505-bd21-3dea7fe386f6">TP103843659</AssetId>
+    <TPClientViewer xmlns="e6b10b74-023b-4505-bd21-3dea7fe386f6" xsi:nil="true"/>
+    <DSATActionTaken xmlns="e6b10b74-023b-4505-bd21-3dea7fe386f6" xsi:nil="true"/>
+    <APEditor xmlns="e6b10b74-023b-4505-bd21-3dea7fe386f6">
+      <UserInfo>
+        <DisplayName/>
+        <AccountId xsi:nil="true"/>
+        <AccountType/>
+      </UserInfo>
+    </APEditor>
+    <TPInstallLocation xmlns="e6b10b74-023b-4505-bd21-3dea7fe386f6" xsi:nil="true"/>
+    <OOCacheId xmlns="e6b10b74-023b-4505-bd21-3dea7fe386f6" xsi:nil="true"/>
+    <IsDeleted xmlns="e6b10b74-023b-4505-bd21-3dea7fe386f6">false</IsDeleted>
+    <PublishTargets xmlns="e6b10b74-023b-4505-bd21-3dea7fe386f6">OfficeOnlineVNext</PublishTargets>
+    <ApprovalLog xmlns="e6b10b74-023b-4505-bd21-3dea7fe386f6" xsi:nil="true"/>
+    <BugNumber xmlns="e6b10b74-023b-4505-bd21-3dea7fe386f6" xsi:nil="true"/>
+    <CrawlForDependencies xmlns="e6b10b74-023b-4505-bd21-3dea7fe386f6">false</CrawlForDependencies>
+    <InternalTagsTaxHTField0 xmlns="e6b10b74-023b-4505-bd21-3dea7fe386f6">
+      <Terms xmlns="http://schemas.microsoft.com/office/infopath/2007/PartnerControls"/>
+    </InternalTagsTaxHTField0>
+    <LastHandOff xmlns="e6b10b74-023b-4505-bd21-3dea7fe386f6" xsi:nil="true"/>
+    <Milestone xmlns="e6b10b74-023b-4505-bd21-3dea7fe386f6" xsi:nil="true"/>
+    <OriginalRelease xmlns="e6b10b74-023b-4505-bd21-3dea7fe386f6">15</OriginalRelease>
+    <RecommendationsModifier xmlns="e6b10b74-023b-4505-bd21-3dea7fe386f6" xsi:nil="true"/>
+    <ScenarioTagsTaxHTField0 xmlns="e6b10b74-023b-4505-bd21-3dea7fe386f6">
+      <Terms xmlns="http://schemas.microsoft.com/office/infopath/2007/PartnerControls"/>
+    </ScenarioTagsTaxHTField0>
+    <UANotes xmlns="e6b10b74-023b-4505-bd21-3dea7fe386f6" xsi:nil="true"/>
+  </documentManagement>
+</p:properties>
+</file>
+
 <file path=customXml/item5.xml><?xml version="1.0" encoding="utf-8"?>
 <b:Sources xmlns:b="http://schemas.openxmlformats.org/officeDocument/2006/bibliography" SelectedStyle="\apasixtheditionofficeonline.xsl" StyleName="APA" Version="6"/>
 </file>
@@ -16595,16 +16603,6 @@
 </file>
 
 <file path=customXml/itemProps3.xml><?xml version="1.0" encoding="utf-8"?>
-<ds:datastoreItem xmlns:ds="http://schemas.openxmlformats.org/officeDocument/2006/customXml" ds:itemID="{49B91EDE-5397-46E5-8069-B2629F7CA550}">
-  <ds:schemaRefs>
-    <ds:schemaRef ds:uri="http://schemas.microsoft.com/office/2006/metadata/properties"/>
-    <ds:schemaRef ds:uri="http://schemas.microsoft.com/office/infopath/2007/PartnerControls"/>
-    <ds:schemaRef ds:uri="e6b10b74-023b-4505-bd21-3dea7fe386f6"/>
-  </ds:schemaRefs>
-</ds:datastoreItem>
-</file>
-
-<file path=customXml/itemProps4.xml><?xml version="1.0" encoding="utf-8"?>
 <ds:datastoreItem xmlns:ds="http://schemas.openxmlformats.org/officeDocument/2006/customXml" ds:itemID="{9E115035-185F-4212-BFA8-8F4CFE16B68B}">
   <ds:schemaRefs>
     <ds:schemaRef ds:uri="http://schemas.microsoft.com/office/2006/metadata/contentType"/>
@@ -16622,8 +16620,18 @@
 </ds:datastoreItem>
 </file>
 
+<file path=customXml/itemProps4.xml><?xml version="1.0" encoding="utf-8"?>
+<ds:datastoreItem xmlns:ds="http://schemas.openxmlformats.org/officeDocument/2006/customXml" ds:itemID="{49B91EDE-5397-46E5-8069-B2629F7CA550}">
+  <ds:schemaRefs>
+    <ds:schemaRef ds:uri="http://schemas.microsoft.com/office/2006/metadata/properties"/>
+    <ds:schemaRef ds:uri="http://schemas.microsoft.com/office/infopath/2007/PartnerControls"/>
+    <ds:schemaRef ds:uri="e6b10b74-023b-4505-bd21-3dea7fe386f6"/>
+  </ds:schemaRefs>
+</ds:datastoreItem>
+</file>
+
 <file path=customXml/itemProps5.xml><?xml version="1.0" encoding="utf-8"?>
-<ds:datastoreItem xmlns:ds="http://schemas.openxmlformats.org/officeDocument/2006/customXml" ds:itemID="{2318A23B-3EA0-4B4F-868E-D5B6B6EE5860}">
+<ds:datastoreItem xmlns:ds="http://schemas.openxmlformats.org/officeDocument/2006/customXml" ds:itemID="{D4D4D54B-0DC9-471A-9A25-42DF15D5361B}">
   <ds:schemaRefs>
     <ds:schemaRef ds:uri="http://schemas.openxmlformats.org/officeDocument/2006/bibliography"/>
   </ds:schemaRefs>

</xml_diff>

<commit_message>
namen in document gecorrigeerd
</commit_message>
<xml_diff>
--- a/documentatie_And_sql/documentatie/technisch ontwerp.docx
+++ b/documentatie_And_sql/documentatie/technisch ontwerp.docx
@@ -483,7 +483,13 @@
                                         <w:jc w:val="center"/>
                                       </w:pPr>
                                       <w:r>
-                                        <w:t>Armand van Alphen, Georgie,</w:t>
+                                        <w:t>Armand van Alphen, Georgi</w:t>
+                                      </w:r>
+                                      <w:r>
+                                        <w:t xml:space="preserve"> Atanasov</w:t>
+                                      </w:r>
+                                      <w:r>
+                                        <w:t>,</w:t>
                                       </w:r>
                                     </w:p>
                                     <w:p>
@@ -492,7 +498,18 @@
                                         <w:jc w:val="center"/>
                                       </w:pPr>
                                       <w:r>
-                                        <w:t>Jeremy]</w:t>
+                                        <w:t>Jeremy</w:t>
+                                      </w:r>
+                                      <w:r>
+                                        <w:t xml:space="preserve"> de B</w:t>
+                                      </w:r>
+                                      <w:bookmarkStart w:id="0" w:name="_GoBack"/>
+                                      <w:bookmarkEnd w:id="0"/>
+                                      <w:r>
+                                        <w:t>ie</w:t>
+                                      </w:r>
+                                      <w:r>
+                                        <w:t>]</w:t>
                                       </w:r>
                                     </w:p>
                                   </w:tc>
@@ -676,7 +693,13 @@
                                   <w:jc w:val="center"/>
                                 </w:pPr>
                                 <w:r>
-                                  <w:t>Armand van Alphen, Georgie,</w:t>
+                                  <w:t>Armand van Alphen, Georgi</w:t>
+                                </w:r>
+                                <w:r>
+                                  <w:t xml:space="preserve"> Atanasov</w:t>
+                                </w:r>
+                                <w:r>
+                                  <w:t>,</w:t>
                                 </w:r>
                               </w:p>
                               <w:p>
@@ -685,7 +708,18 @@
                                   <w:jc w:val="center"/>
                                 </w:pPr>
                                 <w:r>
-                                  <w:t>Jeremy]</w:t>
+                                  <w:t>Jeremy</w:t>
+                                </w:r>
+                                <w:r>
+                                  <w:t xml:space="preserve"> de B</w:t>
+                                </w:r>
+                                <w:bookmarkStart w:id="1" w:name="_GoBack"/>
+                                <w:bookmarkEnd w:id="1"/>
+                                <w:r>
+                                  <w:t>ie</w:t>
+                                </w:r>
+                                <w:r>
+                                  <w:t>]</w:t>
                                 </w:r>
                               </w:p>
                             </w:tc>
@@ -1146,11 +1180,11 @@
       <w:pPr>
         <w:pStyle w:val="kop1"/>
       </w:pPr>
-      <w:bookmarkStart w:id="0" w:name="_Toc527707404"/>
+      <w:bookmarkStart w:id="2" w:name="_Toc527707404"/>
       <w:r>
         <w:t>Voorwoord</w:t>
       </w:r>
-      <w:bookmarkEnd w:id="0"/>
+      <w:bookmarkEnd w:id="2"/>
     </w:p>
     <w:p>
       <w:pPr>
@@ -1162,38 +1196,36 @@
       <w:pPr>
         <w:pStyle w:val="kop1"/>
       </w:pPr>
-      <w:bookmarkStart w:id="1" w:name="_Toc527707405"/>
+      <w:bookmarkStart w:id="3" w:name="_Toc527707405"/>
       <w:r>
         <w:t>Inleiding</w:t>
       </w:r>
-      <w:bookmarkEnd w:id="1"/>
+      <w:bookmarkEnd w:id="3"/>
     </w:p>
     <w:p>
       <w:r>
         <w:t>In dit document is bedoelt om inzage te geven in het datamodel en hoe alle tabellen zich aan elkaar verhouden ook kunt u zien welke data elk veld kan bevatten en zo kan je algeheel zien welke data we opslaan</w:t>
       </w:r>
-      <w:bookmarkStart w:id="2" w:name="_GoBack"/>
-      <w:bookmarkEnd w:id="2"/>
     </w:p>
     <w:p>
       <w:pPr>
         <w:pStyle w:val="kop1"/>
       </w:pPr>
-      <w:bookmarkStart w:id="3" w:name="_Toc527707406"/>
+      <w:bookmarkStart w:id="4" w:name="_Toc527707406"/>
       <w:r>
         <w:t>Kern</w:t>
       </w:r>
-      <w:bookmarkEnd w:id="3"/>
+      <w:bookmarkEnd w:id="4"/>
     </w:p>
     <w:p>
       <w:pPr>
         <w:pStyle w:val="Kop2"/>
       </w:pPr>
-      <w:bookmarkStart w:id="4" w:name="_Toc527707407"/>
+      <w:bookmarkStart w:id="5" w:name="_Toc527707407"/>
       <w:r>
         <w:t>Normalisatie</w:t>
       </w:r>
-      <w:bookmarkEnd w:id="4"/>
+      <w:bookmarkEnd w:id="5"/>
     </w:p>
     <w:p>
       <w:pPr>
@@ -3775,22 +3807,22 @@
       <w:pPr>
         <w:pStyle w:val="Kop2"/>
       </w:pPr>
-      <w:bookmarkStart w:id="5" w:name="_Toc527707408"/>
+      <w:bookmarkStart w:id="6" w:name="_Toc527707408"/>
       <w:r>
         <w:t>Samenvoeging</w:t>
       </w:r>
-      <w:bookmarkEnd w:id="5"/>
+      <w:bookmarkEnd w:id="6"/>
     </w:p>
     <w:p/>
     <w:p>
       <w:pPr>
         <w:pStyle w:val="Kop2"/>
       </w:pPr>
-      <w:bookmarkStart w:id="6" w:name="_Toc527707409"/>
+      <w:bookmarkStart w:id="7" w:name="_Toc527707409"/>
       <w:r>
         <w:t>Erd</w:t>
       </w:r>
-      <w:bookmarkEnd w:id="6"/>
+      <w:bookmarkEnd w:id="7"/>
     </w:p>
     <w:p>
       <w:r>
@@ -3856,11 +3888,11 @@
       <w:pPr>
         <w:pStyle w:val="Kop2"/>
       </w:pPr>
-      <w:bookmarkStart w:id="7" w:name="_Toc527707410"/>
+      <w:bookmarkStart w:id="8" w:name="_Toc527707410"/>
       <w:r>
         <w:t>DataDictionary</w:t>
       </w:r>
-      <w:bookmarkEnd w:id="7"/>
+      <w:bookmarkEnd w:id="8"/>
     </w:p>
     <w:p>
       <w:pPr>
@@ -11670,7 +11702,7 @@
       <w:rPr>
         <w:noProof/>
       </w:rPr>
-      <w:t>2</w:t>
+      <w:t>11</w:t>
     </w:r>
     <w:r>
       <w:rPr>
@@ -14850,7 +14882,7 @@
 </file>
 
 <file path=customXml/itemProps5.xml><?xml version="1.0" encoding="utf-8"?>
-<ds:datastoreItem xmlns:ds="http://schemas.openxmlformats.org/officeDocument/2006/customXml" ds:itemID="{CF3D04DF-6A42-467B-BAC9-C01E8EADB79E}">
+<ds:datastoreItem xmlns:ds="http://schemas.openxmlformats.org/officeDocument/2006/customXml" ds:itemID="{81470B0C-935F-4CC5-9577-7B0217FB1569}">
   <ds:schemaRefs>
     <ds:schemaRef ds:uri="http://schemas.openxmlformats.org/officeDocument/2006/bibliography"/>
   </ds:schemaRefs>

</xml_diff>

<commit_message>
overbodige gegeven uit to gehaalt en kopjes vergroot
</commit_message>
<xml_diff>
--- a/documentatie_And_sql/documentatie/technisch ontwerp.docx
+++ b/documentatie_And_sql/documentatie/technisch ontwerp.docx
@@ -501,12 +501,7 @@
                                         <w:t>Jeremy</w:t>
                                       </w:r>
                                       <w:r>
-                                        <w:t xml:space="preserve"> de B</w:t>
-                                      </w:r>
-                                      <w:bookmarkStart w:id="0" w:name="_GoBack"/>
-                                      <w:bookmarkEnd w:id="0"/>
-                                      <w:r>
-                                        <w:t>ie</w:t>
+                                        <w:t xml:space="preserve"> de Bie</w:t>
                                       </w:r>
                                       <w:r>
                                         <w:t>]</w:t>
@@ -543,7 +538,10 @@
                                             <w:jc w:val="right"/>
                                           </w:pPr>
                                           <w:r>
-                                            <w:t xml:space="preserve">[Versie 0.1] </w:t>
+                                            <w:t>[Versie 0.3</w:t>
+                                          </w:r>
+                                          <w:r>
+                                            <w:t xml:space="preserve">] </w:t>
                                           </w:r>
                                         </w:p>
                                       </w:sdtContent>
@@ -564,7 +562,10 @@
                                         </w:sdtPr>
                                         <w:sdtContent>
                                           <w:r>
-                                            <w:t>[03-09-18]</w:t>
+                                            <w:t>[19-10</w:t>
+                                          </w:r>
+                                          <w:r>
+                                            <w:t>-18]</w:t>
                                           </w:r>
                                         </w:sdtContent>
                                       </w:sdt>
@@ -711,12 +712,7 @@
                                   <w:t>Jeremy</w:t>
                                 </w:r>
                                 <w:r>
-                                  <w:t xml:space="preserve"> de B</w:t>
-                                </w:r>
-                                <w:bookmarkStart w:id="1" w:name="_GoBack"/>
-                                <w:bookmarkEnd w:id="1"/>
-                                <w:r>
-                                  <w:t>ie</w:t>
+                                  <w:t xml:space="preserve"> de Bie</w:t>
                                 </w:r>
                                 <w:r>
                                   <w:t>]</w:t>
@@ -753,7 +749,10 @@
                                       <w:jc w:val="right"/>
                                     </w:pPr>
                                     <w:r>
-                                      <w:t xml:space="preserve">[Versie 0.1] </w:t>
+                                      <w:t>[Versie 0.3</w:t>
+                                    </w:r>
+                                    <w:r>
+                                      <w:t xml:space="preserve">] </w:t>
                                     </w:r>
                                   </w:p>
                                 </w:sdtContent>
@@ -774,7 +773,10 @@
                                   </w:sdtPr>
                                   <w:sdtContent>
                                     <w:r>
-                                      <w:t>[03-09-18]</w:t>
+                                      <w:t>[19-10</w:t>
+                                    </w:r>
+                                    <w:r>
+                                      <w:t>-18]</w:t>
                                     </w:r>
                                   </w:sdtContent>
                                 </w:sdt>
@@ -1178,66 +1180,40 @@
     </w:p>
     <w:p>
       <w:pPr>
-        <w:pStyle w:val="kop1"/>
+        <w:pStyle w:val="kop10"/>
       </w:pPr>
-      <w:bookmarkStart w:id="2" w:name="_Toc527707404"/>
-      <w:r>
-        <w:t>Voorwoord</w:t>
-      </w:r>
-      <w:bookmarkEnd w:id="2"/>
+      <w:bookmarkStart w:id="0" w:name="_Toc527707405"/>
+      <w:r>
+        <w:t>Inleiding</w:t>
+      </w:r>
+      <w:bookmarkEnd w:id="0"/>
+    </w:p>
+    <w:p>
+      <w:r>
+        <w:t>In dit document is bedoelt om inzage te geven in het datamodel en hoe alle tabellen zich aan elkaar verhouden ook kunt u zien welke data elk veld kan bevatten en zo kan je algeheel zien welke data we opslaan</w:t>
+      </w:r>
     </w:p>
     <w:p>
       <w:pPr>
-        <w:pStyle w:val="kop20"/>
+        <w:pStyle w:val="Kop1"/>
       </w:pPr>
-    </w:p>
-    <w:p/>
-    <w:p>
-      <w:pPr>
-        <w:pStyle w:val="kop1"/>
-      </w:pPr>
-      <w:bookmarkStart w:id="3" w:name="_Toc527707405"/>
-      <w:r>
-        <w:t>Inleiding</w:t>
-      </w:r>
-      <w:bookmarkEnd w:id="3"/>
-    </w:p>
-    <w:p>
-      <w:r>
-        <w:t>In dit document is bedoelt om inzage te geven in het datamodel en hoe alle tabellen zich aan elkaar verhouden ook kunt u zien welke data elk veld kan bevatten en zo kan je algeheel zien welke data we opslaan</w:t>
-      </w:r>
+      <w:bookmarkStart w:id="1" w:name="_Toc527707407"/>
+      <w:r>
+        <w:t>Normalisatie</w:t>
+      </w:r>
+      <w:bookmarkEnd w:id="1"/>
     </w:p>
     <w:p>
       <w:pPr>
-        <w:pStyle w:val="kop1"/>
+        <w:pStyle w:val="kop3"/>
+        <w:rPr>
+          <w:noProof/>
+        </w:rPr>
       </w:pPr>
-      <w:bookmarkStart w:id="4" w:name="_Toc527707406"/>
-      <w:r>
-        <w:t>Kern</w:t>
-      </w:r>
-      <w:bookmarkEnd w:id="4"/>
     </w:p>
     <w:p>
       <w:pPr>
         <w:pStyle w:val="Kop2"/>
-      </w:pPr>
-      <w:bookmarkStart w:id="5" w:name="_Toc527707407"/>
-      <w:r>
-        <w:t>Normalisatie</w:t>
-      </w:r>
-      <w:bookmarkEnd w:id="5"/>
-    </w:p>
-    <w:p>
-      <w:pPr>
-        <w:pStyle w:val="kop3"/>
-        <w:rPr>
-          <w:noProof/>
-        </w:rPr>
-      </w:pPr>
-    </w:p>
-    <w:p>
-      <w:pPr>
-        <w:pStyle w:val="kop3"/>
       </w:pPr>
       <w:r>
         <w:t>Gegevens uiteenzetting</w:t>
@@ -2748,7 +2724,7 @@
     </w:p>
     <w:p>
       <w:pPr>
-        <w:pStyle w:val="kop3"/>
+        <w:pStyle w:val="Kop2"/>
         <w:rPr>
           <w:noProof/>
         </w:rPr>
@@ -2975,7 +2951,7 @@
     </w:p>
     <w:p>
       <w:pPr>
-        <w:pStyle w:val="kop3"/>
+        <w:pStyle w:val="Kop2"/>
         <w:rPr>
           <w:noProof/>
         </w:rPr>
@@ -3126,7 +3102,7 @@
     </w:p>
     <w:p>
       <w:pPr>
-        <w:pStyle w:val="kop3"/>
+        <w:pStyle w:val="Kop2"/>
         <w:rPr>
           <w:noProof/>
         </w:rPr>
@@ -3387,7 +3363,7 @@
     </w:p>
     <w:p>
       <w:pPr>
-        <w:pStyle w:val="kop3"/>
+        <w:pStyle w:val="Kop2"/>
         <w:rPr>
           <w:noProof/>
         </w:rPr>
@@ -3801,28 +3777,15 @@
         <w:t>, BetaaldBedrag, BetaalDatum, BetalingsMethode)</w:t>
       </w:r>
     </w:p>
-    <w:p/>
-    <w:p/>
     <w:p>
       <w:pPr>
-        <w:pStyle w:val="Kop2"/>
+        <w:pStyle w:val="Kop1"/>
       </w:pPr>
-      <w:bookmarkStart w:id="6" w:name="_Toc527707408"/>
-      <w:r>
-        <w:t>Samenvoeging</w:t>
-      </w:r>
-      <w:bookmarkEnd w:id="6"/>
-    </w:p>
-    <w:p/>
-    <w:p>
-      <w:pPr>
-        <w:pStyle w:val="Kop2"/>
-      </w:pPr>
-      <w:bookmarkStart w:id="7" w:name="_Toc527707409"/>
+      <w:bookmarkStart w:id="2" w:name="_Toc527707409"/>
       <w:r>
         <w:t>Erd</w:t>
       </w:r>
-      <w:bookmarkEnd w:id="7"/>
+      <w:bookmarkEnd w:id="2"/>
     </w:p>
     <w:p>
       <w:r>
@@ -3886,13 +3849,13 @@
     </w:p>
     <w:p>
       <w:pPr>
-        <w:pStyle w:val="Kop2"/>
+        <w:pStyle w:val="Kop1"/>
       </w:pPr>
-      <w:bookmarkStart w:id="8" w:name="_Toc527707410"/>
+      <w:bookmarkStart w:id="3" w:name="_Toc527707410"/>
       <w:r>
         <w:t>DataDictionary</w:t>
       </w:r>
-      <w:bookmarkEnd w:id="8"/>
+      <w:bookmarkEnd w:id="3"/>
     </w:p>
     <w:p>
       <w:pPr>
@@ -3906,7 +3869,7 @@
     </w:p>
     <w:p>
       <w:pPr>
-        <w:pStyle w:val="kop3"/>
+        <w:pStyle w:val="Kop2"/>
       </w:pPr>
       <w:r>
         <w:t xml:space="preserve">Tabelstructuur voor tabel </w:t>
@@ -4376,7 +4339,7 @@
     </w:p>
     <w:p>
       <w:pPr>
-        <w:pStyle w:val="kop3"/>
+        <w:pStyle w:val="Kop2"/>
       </w:pPr>
       <w:r>
         <w:t>Tabelstructuur voor tabel betalingen</w:t>
@@ -4847,7 +4810,7 @@
     </w:p>
     <w:p>
       <w:pPr>
-        <w:pStyle w:val="kop3"/>
+        <w:pStyle w:val="Kop2"/>
       </w:pPr>
       <w:r>
         <w:t>Tabelstructuur voor tabel bioscoop_afbeeldingen</w:t>
@@ -5229,7 +5192,7 @@
     </w:p>
     <w:p>
       <w:pPr>
-        <w:pStyle w:val="kop3"/>
+        <w:pStyle w:val="Kop2"/>
       </w:pPr>
       <w:r>
         <w:t>Tabelstructuur voor tabel bioscopen</w:t>
@@ -5712,7 +5675,13 @@
               <w:rPr>
                 <w:rFonts w:eastAsia="Times New Roman"/>
               </w:rPr>
-              <w:t>plaats</w:t>
+              <w:t>P</w:t>
+            </w:r>
+            <w:r>
+              <w:rPr>
+                <w:rFonts w:eastAsia="Times New Roman"/>
+              </w:rPr>
+              <w:t>laats</w:t>
             </w:r>
           </w:p>
         </w:tc>
@@ -6380,7 +6349,7 @@
     </w:p>
     <w:p>
       <w:pPr>
-        <w:pStyle w:val="kop3"/>
+        <w:pStyle w:val="Kop2"/>
       </w:pPr>
       <w:r>
         <w:t>Tabelstructuur voor tabel content</w:t>
@@ -7085,7 +7054,7 @@
     </w:p>
     <w:p>
       <w:pPr>
-        <w:pStyle w:val="kop3"/>
+        <w:pStyle w:val="Kop2"/>
         <w:rPr>
           <w:sz w:val="36"/>
           <w:szCs w:val="36"/>
@@ -7900,7 +7869,7 @@
     </w:p>
     <w:p>
       <w:pPr>
-        <w:pStyle w:val="kop3"/>
+        <w:pStyle w:val="Kop2"/>
       </w:pPr>
       <w:r>
         <w:t>Tabelstructuur voor tabel gebruikers</w:t>
@@ -8358,7 +8327,7 @@
     </w:p>
     <w:p>
       <w:pPr>
-        <w:pStyle w:val="kop3"/>
+        <w:pStyle w:val="Kop2"/>
         <w:rPr>
           <w:sz w:val="36"/>
           <w:szCs w:val="36"/>
@@ -9425,7 +9394,7 @@
     </w:p>
     <w:p>
       <w:pPr>
-        <w:pStyle w:val="kop3"/>
+        <w:pStyle w:val="Kop2"/>
       </w:pPr>
       <w:r>
         <w:t>Tabelstructuur voor tabel reserveringen</w:t>
@@ -9888,7 +9857,7 @@
     </w:p>
     <w:p>
       <w:pPr>
-        <w:pStyle w:val="kop3"/>
+        <w:pStyle w:val="Kop2"/>
       </w:pPr>
       <w:r>
         <w:t>Tabelstructuur voor tabel tarieven</w:t>
@@ -10349,6 +10318,11 @@
     <w:p>
       <w:pPr>
         <w:pStyle w:val="kop3"/>
+      </w:pPr>
+    </w:p>
+    <w:p>
+      <w:pPr>
+        <w:pStyle w:val="Kop2"/>
         <w:rPr>
           <w:sz w:val="36"/>
           <w:szCs w:val="36"/>
@@ -10746,7 +10720,13 @@
               <w:rPr>
                 <w:rFonts w:eastAsia="Times New Roman"/>
               </w:rPr>
-              <w:t>prijs</w:t>
+              <w:t>P</w:t>
+            </w:r>
+            <w:r>
+              <w:rPr>
+                <w:rFonts w:eastAsia="Times New Roman"/>
+              </w:rPr>
+              <w:t>rijs</w:t>
             </w:r>
           </w:p>
         </w:tc>
@@ -10819,7 +10799,7 @@
     </w:p>
     <w:p>
       <w:pPr>
-        <w:pStyle w:val="kop3"/>
+        <w:pStyle w:val="Kop2"/>
       </w:pPr>
       <w:r>
         <w:t>Tabelstructuur voor tabel zalen</w:t>
@@ -11621,7 +11601,7 @@
     </w:tbl>
     <w:p>
       <w:pPr>
-        <w:pStyle w:val="kop1"/>
+        <w:pStyle w:val="kop10"/>
       </w:pPr>
     </w:p>
     <w:sectPr>
@@ -12620,6 +12600,27 @@
     <w:name w:val="Normal"/>
     <w:qFormat/>
   </w:style>
+  <w:style w:type="paragraph" w:styleId="Kop1">
+    <w:name w:val="heading 1"/>
+    <w:basedOn w:val="Standaard"/>
+    <w:next w:val="Standaard"/>
+    <w:link w:val="Kop1Char"/>
+    <w:uiPriority w:val="9"/>
+    <w:qFormat/>
+    <w:rsid w:val="005A272B"/>
+    <w:pPr>
+      <w:keepNext/>
+      <w:keepLines/>
+      <w:spacing w:before="240" w:after="0"/>
+      <w:outlineLvl w:val="0"/>
+    </w:pPr>
+    <w:rPr>
+      <w:rFonts w:asciiTheme="majorHAnsi" w:eastAsiaTheme="majorEastAsia" w:hAnsiTheme="majorHAnsi" w:cstheme="majorBidi"/>
+      <w:color w:val="DF1010" w:themeColor="accent1" w:themeShade="BF"/>
+      <w:sz w:val="32"/>
+      <w:szCs w:val="32"/>
+    </w:rPr>
+  </w:style>
   <w:style w:type="paragraph" w:styleId="Kop2">
     <w:name w:val="heading 2"/>
     <w:basedOn w:val="Standaard"/>
@@ -12668,7 +12669,7 @@
     <w:semiHidden/>
     <w:unhideWhenUsed/>
   </w:style>
-  <w:style w:type="paragraph" w:customStyle="1" w:styleId="kop1">
+  <w:style w:type="paragraph" w:customStyle="1" w:styleId="kop10">
     <w:name w:val="kop 1"/>
     <w:basedOn w:val="Standaard"/>
     <w:next w:val="Standaard"/>
@@ -12933,7 +12934,7 @@
   <w:style w:type="character" w:customStyle="1" w:styleId="Tekenkop1">
     <w:name w:val="Teken kop 1"/>
     <w:basedOn w:val="Standaardalinea-lettertype"/>
-    <w:link w:val="kop1"/>
+    <w:link w:val="kop10"/>
     <w:uiPriority w:val="9"/>
     <w:rPr>
       <w:rFonts w:asciiTheme="majorHAnsi" w:eastAsiaTheme="majorEastAsia" w:hAnsiTheme="majorHAnsi" w:cstheme="majorBidi"/>
@@ -12956,7 +12957,7 @@
   </w:style>
   <w:style w:type="paragraph" w:styleId="Kopvaninhoudsopgave">
     <w:name w:val="TOC Heading"/>
-    <w:basedOn w:val="kop1"/>
+    <w:basedOn w:val="kop10"/>
     <w:next w:val="Standaard"/>
     <w:uiPriority w:val="39"/>
     <w:unhideWhenUsed/>
@@ -13449,6 +13450,19 @@
       <w:bCs/>
     </w:rPr>
   </w:style>
+  <w:style w:type="character" w:customStyle="1" w:styleId="Kop1Char">
+    <w:name w:val="Kop 1 Char"/>
+    <w:basedOn w:val="Standaardalinea-lettertype"/>
+    <w:link w:val="Kop1"/>
+    <w:uiPriority w:val="9"/>
+    <w:rsid w:val="005A272B"/>
+    <w:rPr>
+      <w:rFonts w:asciiTheme="majorHAnsi" w:eastAsiaTheme="majorEastAsia" w:hAnsiTheme="majorHAnsi" w:cstheme="majorBidi"/>
+      <w:color w:val="DF1010" w:themeColor="accent1" w:themeShade="BF"/>
+      <w:sz w:val="32"/>
+      <w:szCs w:val="32"/>
+    </w:rPr>
+  </w:style>
 </w:styles>
 </file>
 
@@ -13661,7 +13675,7 @@
 [3438EB]</CompanyAddress>
   <CompanyPhone/>
   <CompanyFax/>
-  <CompanyEmail>[Versie 0.1] </CompanyEmail>
+  <CompanyEmail>[Versie 0.3] </CompanyEmail>
 </CoverPageProperties>
 </file>
 
@@ -14882,7 +14896,7 @@
 </file>
 
 <file path=customXml/itemProps5.xml><?xml version="1.0" encoding="utf-8"?>
-<ds:datastoreItem xmlns:ds="http://schemas.openxmlformats.org/officeDocument/2006/customXml" ds:itemID="{81470B0C-935F-4CC5-9577-7B0217FB1569}">
+<ds:datastoreItem xmlns:ds="http://schemas.openxmlformats.org/officeDocument/2006/customXml" ds:itemID="{14D7B433-5BBB-44D4-9775-BDE294D30306}">
   <ds:schemaRefs>
     <ds:schemaRef ds:uri="http://schemas.openxmlformats.org/officeDocument/2006/bibliography"/>
   </ds:schemaRefs>

</xml_diff>